<commit_message>
Update Week3-use cases for practice.docx
</commit_message>
<xml_diff>
--- a/Use cases/Week3/Week3-use cases for practice.docx
+++ b/Use cases/Week3/Week3-use cases for practice.docx
@@ -1680,6 +1680,27 @@
           <w:tcPr>
             <w:tcW w:w="10288" w:type="dxa"/>
           </w:tcPr>
+          <w:p/>
+          <w:p>
+            <w:pPr>
+              <w:rPr>
+                <w:b/>
+                <w:bCs/>
+                <w:sz w:val="36"/>
+                <w:szCs w:val="36"/>
+              </w:rPr>
+            </w:pPr>
+            <w:r>
+              <w:rPr>
+                <w:b/>
+                <w:bCs/>
+                <w:sz w:val="36"/>
+                <w:szCs w:val="36"/>
+              </w:rPr>
+              <w:t>Credit score – classification</w:t>
+            </w:r>
+          </w:p>
+          <w:p/>
           <w:tbl>
             <w:tblPr>
               <w:tblW w:w="0" w:type="auto"/>
@@ -5122,6 +5143,889 @@
                 <w14:ligatures w14:val="none"/>
               </w:rPr>
             </w:pPr>
+            <w:r>
+              <w:rPr>
+                <w:rFonts w:ascii="Consolas" w:eastAsia="Times New Roman" w:hAnsi="Consolas" w:cs="Times New Roman"/>
+                <w:color w:val="7A3E9D"/>
+                <w:kern w:val="0"/>
+                <w:sz w:val="24"/>
+                <w:szCs w:val="24"/>
+                <w:lang w:eastAsia="en-IN"/>
+                <w14:ligatures w14:val="none"/>
+              </w:rPr>
+              <w:t>machine learning project on the credit card transactions dataset</w:t>
+            </w:r>
+          </w:p>
+          <w:p>
+            <w:pPr>
+              <w:shd w:val="clear" w:color="auto" w:fill="F5F5F5"/>
+              <w:spacing w:line="330" w:lineRule="atLeast"/>
+              <w:rPr>
+                <w:rFonts w:ascii="Consolas" w:eastAsia="Times New Roman" w:hAnsi="Consolas" w:cs="Times New Roman"/>
+                <w:color w:val="7A3E9D"/>
+                <w:kern w:val="0"/>
+                <w:sz w:val="24"/>
+                <w:szCs w:val="24"/>
+                <w:lang w:eastAsia="en-IN"/>
+                <w14:ligatures w14:val="none"/>
+              </w:rPr>
+            </w:pPr>
+          </w:p>
+          <w:p>
+            <w:pPr>
+              <w:spacing w:before="100" w:beforeAutospacing="1" w:after="100" w:afterAutospacing="1"/>
+              <w:outlineLvl w:val="2"/>
+              <w:rPr>
+                <w:rFonts w:ascii="Times New Roman" w:eastAsia="Times New Roman" w:hAnsi="Times New Roman" w:cs="Times New Roman"/>
+                <w:b/>
+                <w:bCs/>
+                <w:kern w:val="0"/>
+                <w:sz w:val="27"/>
+                <w:szCs w:val="27"/>
+                <w:lang w:eastAsia="en-IN"/>
+                <w14:ligatures w14:val="none"/>
+              </w:rPr>
+            </w:pPr>
+            <w:r>
+              <w:rPr>
+                <w:rFonts w:ascii="Times New Roman" w:eastAsia="Times New Roman" w:hAnsi="Times New Roman" w:cs="Times New Roman"/>
+                <w:b/>
+                <w:bCs/>
+                <w:kern w:val="0"/>
+                <w:sz w:val="27"/>
+                <w:szCs w:val="27"/>
+                <w:lang w:eastAsia="en-IN"/>
+                <w14:ligatures w14:val="none"/>
+              </w:rPr>
+              <w:t>1. Descriptive Statistics</w:t>
+            </w:r>
+          </w:p>
+          <w:p>
+            <w:pPr>
+              <w:numPr>
+                <w:ilvl w:val="0"/>
+                <w:numId w:val="3"/>
+              </w:numPr>
+              <w:spacing w:before="100" w:beforeAutospacing="1" w:after="100" w:afterAutospacing="1"/>
+              <w:rPr>
+                <w:rFonts w:ascii="Times New Roman" w:eastAsia="Times New Roman" w:hAnsi="Times New Roman" w:cs="Times New Roman"/>
+                <w:kern w:val="0"/>
+                <w:sz w:val="24"/>
+                <w:szCs w:val="24"/>
+                <w:lang w:eastAsia="en-IN"/>
+                <w14:ligatures w14:val="none"/>
+              </w:rPr>
+            </w:pPr>
+            <w:r>
+              <w:rPr>
+                <w:rFonts w:ascii="Times New Roman" w:eastAsia="Times New Roman" w:hAnsi="Times New Roman" w:cs="Times New Roman"/>
+                <w:kern w:val="0"/>
+                <w:sz w:val="24"/>
+                <w:szCs w:val="24"/>
+                <w:lang w:eastAsia="en-IN"/>
+                <w14:ligatures w14:val="none"/>
+              </w:rPr>
+              <w:t>Compute summary statistics (mean, median, mode, standard deviation, etc.) for numerical features.</w:t>
+            </w:r>
+          </w:p>
+          <w:p>
+            <w:pPr>
+              <w:numPr>
+                <w:ilvl w:val="0"/>
+                <w:numId w:val="3"/>
+              </w:numPr>
+              <w:spacing w:before="100" w:beforeAutospacing="1" w:after="100" w:afterAutospacing="1"/>
+              <w:rPr>
+                <w:rFonts w:ascii="Times New Roman" w:eastAsia="Times New Roman" w:hAnsi="Times New Roman" w:cs="Times New Roman"/>
+                <w:kern w:val="0"/>
+                <w:sz w:val="24"/>
+                <w:szCs w:val="24"/>
+                <w:lang w:eastAsia="en-IN"/>
+                <w14:ligatures w14:val="none"/>
+              </w:rPr>
+            </w:pPr>
+            <w:r>
+              <w:rPr>
+                <w:rFonts w:ascii="Times New Roman" w:eastAsia="Times New Roman" w:hAnsi="Times New Roman" w:cs="Times New Roman"/>
+                <w:kern w:val="0"/>
+                <w:sz w:val="24"/>
+                <w:szCs w:val="24"/>
+                <w:lang w:eastAsia="en-IN"/>
+                <w14:ligatures w14:val="none"/>
+              </w:rPr>
+              <w:t>Analyze the distribution of numerical features using histograms or box plots.</w:t>
+            </w:r>
+          </w:p>
+          <w:p>
+            <w:pPr>
+              <w:spacing w:before="100" w:beforeAutospacing="1" w:after="100" w:afterAutospacing="1"/>
+              <w:outlineLvl w:val="2"/>
+              <w:rPr>
+                <w:rFonts w:ascii="Times New Roman" w:eastAsia="Times New Roman" w:hAnsi="Times New Roman" w:cs="Times New Roman"/>
+                <w:b/>
+                <w:bCs/>
+                <w:kern w:val="0"/>
+                <w:sz w:val="27"/>
+                <w:szCs w:val="27"/>
+                <w:lang w:eastAsia="en-IN"/>
+                <w14:ligatures w14:val="none"/>
+              </w:rPr>
+            </w:pPr>
+            <w:r>
+              <w:rPr>
+                <w:rFonts w:ascii="Times New Roman" w:eastAsia="Times New Roman" w:hAnsi="Times New Roman" w:cs="Times New Roman"/>
+                <w:b/>
+                <w:bCs/>
+                <w:kern w:val="0"/>
+                <w:sz w:val="27"/>
+                <w:szCs w:val="27"/>
+                <w:lang w:eastAsia="en-IN"/>
+                <w14:ligatures w14:val="none"/>
+              </w:rPr>
+              <w:t>2. Class Imbalance</w:t>
+            </w:r>
+          </w:p>
+          <w:p>
+            <w:pPr>
+              <w:numPr>
+                <w:ilvl w:val="0"/>
+                <w:numId w:val="4"/>
+              </w:numPr>
+              <w:spacing w:before="100" w:beforeAutospacing="1" w:after="100" w:afterAutospacing="1"/>
+              <w:rPr>
+                <w:rFonts w:ascii="Times New Roman" w:eastAsia="Times New Roman" w:hAnsi="Times New Roman" w:cs="Times New Roman"/>
+                <w:kern w:val="0"/>
+                <w:sz w:val="24"/>
+                <w:szCs w:val="24"/>
+                <w:lang w:eastAsia="en-IN"/>
+                <w14:ligatures w14:val="none"/>
+              </w:rPr>
+            </w:pPr>
+            <w:r>
+              <w:rPr>
+                <w:rFonts w:ascii="Times New Roman" w:eastAsia="Times New Roman" w:hAnsi="Times New Roman" w:cs="Times New Roman"/>
+                <w:kern w:val="0"/>
+                <w:sz w:val="24"/>
+                <w:szCs w:val="24"/>
+                <w:lang w:eastAsia="en-IN"/>
+                <w14:ligatures w14:val="none"/>
+              </w:rPr>
+              <w:t>Visualize the class distribution to highlight the imbalance between fraudulent and non-fraudulent transactions using bar plots or pie charts.</w:t>
+            </w:r>
+          </w:p>
+          <w:p>
+            <w:pPr>
+              <w:spacing w:before="100" w:beforeAutospacing="1" w:after="100" w:afterAutospacing="1"/>
+              <w:outlineLvl w:val="2"/>
+              <w:rPr>
+                <w:rFonts w:ascii="Times New Roman" w:eastAsia="Times New Roman" w:hAnsi="Times New Roman" w:cs="Times New Roman"/>
+                <w:b/>
+                <w:bCs/>
+                <w:kern w:val="0"/>
+                <w:sz w:val="27"/>
+                <w:szCs w:val="27"/>
+                <w:lang w:eastAsia="en-IN"/>
+                <w14:ligatures w14:val="none"/>
+              </w:rPr>
+            </w:pPr>
+            <w:r>
+              <w:rPr>
+                <w:rFonts w:ascii="Times New Roman" w:eastAsia="Times New Roman" w:hAnsi="Times New Roman" w:cs="Times New Roman"/>
+                <w:b/>
+                <w:bCs/>
+                <w:kern w:val="0"/>
+                <w:sz w:val="27"/>
+                <w:szCs w:val="27"/>
+                <w:lang w:eastAsia="en-IN"/>
+                <w14:ligatures w14:val="none"/>
+              </w:rPr>
+              <w:t>3. Correlation Analysis</w:t>
+            </w:r>
+          </w:p>
+          <w:p>
+            <w:pPr>
+              <w:numPr>
+                <w:ilvl w:val="0"/>
+                <w:numId w:val="5"/>
+              </w:numPr>
+              <w:spacing w:before="100" w:beforeAutospacing="1" w:after="100" w:afterAutospacing="1"/>
+              <w:rPr>
+                <w:rFonts w:ascii="Times New Roman" w:eastAsia="Times New Roman" w:hAnsi="Times New Roman" w:cs="Times New Roman"/>
+                <w:kern w:val="0"/>
+                <w:sz w:val="24"/>
+                <w:szCs w:val="24"/>
+                <w:lang w:eastAsia="en-IN"/>
+                <w14:ligatures w14:val="none"/>
+              </w:rPr>
+            </w:pPr>
+            <w:r>
+              <w:rPr>
+                <w:rFonts w:ascii="Times New Roman" w:eastAsia="Times New Roman" w:hAnsi="Times New Roman" w:cs="Times New Roman"/>
+                <w:kern w:val="0"/>
+                <w:sz w:val="24"/>
+                <w:szCs w:val="24"/>
+                <w:lang w:eastAsia="en-IN"/>
+                <w14:ligatures w14:val="none"/>
+              </w:rPr>
+              <w:t>Compute the correlation matrix to identify relationships between features.</w:t>
+            </w:r>
+          </w:p>
+          <w:p>
+            <w:pPr>
+              <w:numPr>
+                <w:ilvl w:val="0"/>
+                <w:numId w:val="5"/>
+              </w:numPr>
+              <w:spacing w:before="100" w:beforeAutospacing="1" w:after="100" w:afterAutospacing="1"/>
+              <w:rPr>
+                <w:rFonts w:ascii="Times New Roman" w:eastAsia="Times New Roman" w:hAnsi="Times New Roman" w:cs="Times New Roman"/>
+                <w:kern w:val="0"/>
+                <w:sz w:val="24"/>
+                <w:szCs w:val="24"/>
+                <w:lang w:eastAsia="en-IN"/>
+                <w14:ligatures w14:val="none"/>
+              </w:rPr>
+            </w:pPr>
+            <w:r>
+              <w:rPr>
+                <w:rFonts w:ascii="Times New Roman" w:eastAsia="Times New Roman" w:hAnsi="Times New Roman" w:cs="Times New Roman"/>
+                <w:kern w:val="0"/>
+                <w:sz w:val="24"/>
+                <w:szCs w:val="24"/>
+                <w:lang w:eastAsia="en-IN"/>
+                <w14:ligatures w14:val="none"/>
+              </w:rPr>
+              <w:t>Visualize the correlation matrix using a heatmap to easily spot strong correlations.</w:t>
+            </w:r>
+          </w:p>
+          <w:p>
+            <w:pPr>
+              <w:spacing w:before="100" w:beforeAutospacing="1" w:after="100" w:afterAutospacing="1"/>
+              <w:outlineLvl w:val="2"/>
+              <w:rPr>
+                <w:rFonts w:ascii="Times New Roman" w:eastAsia="Times New Roman" w:hAnsi="Times New Roman" w:cs="Times New Roman"/>
+                <w:b/>
+                <w:bCs/>
+                <w:kern w:val="0"/>
+                <w:sz w:val="27"/>
+                <w:szCs w:val="27"/>
+                <w:lang w:eastAsia="en-IN"/>
+                <w14:ligatures w14:val="none"/>
+              </w:rPr>
+            </w:pPr>
+            <w:r>
+              <w:rPr>
+                <w:rFonts w:ascii="Times New Roman" w:eastAsia="Times New Roman" w:hAnsi="Times New Roman" w:cs="Times New Roman"/>
+                <w:b/>
+                <w:bCs/>
+                <w:kern w:val="0"/>
+                <w:sz w:val="27"/>
+                <w:szCs w:val="27"/>
+                <w:lang w:eastAsia="en-IN"/>
+                <w14:ligatures w14:val="none"/>
+              </w:rPr>
+              <w:t>4. Feature Distribution by Class</w:t>
+            </w:r>
+          </w:p>
+          <w:p>
+            <w:pPr>
+              <w:numPr>
+                <w:ilvl w:val="0"/>
+                <w:numId w:val="6"/>
+              </w:numPr>
+              <w:spacing w:before="100" w:beforeAutospacing="1" w:after="100" w:afterAutospacing="1"/>
+              <w:rPr>
+                <w:rFonts w:ascii="Times New Roman" w:eastAsia="Times New Roman" w:hAnsi="Times New Roman" w:cs="Times New Roman"/>
+                <w:kern w:val="0"/>
+                <w:sz w:val="24"/>
+                <w:szCs w:val="24"/>
+                <w:lang w:eastAsia="en-IN"/>
+                <w14:ligatures w14:val="none"/>
+              </w:rPr>
+            </w:pPr>
+            <w:r>
+              <w:rPr>
+                <w:rFonts w:ascii="Times New Roman" w:eastAsia="Times New Roman" w:hAnsi="Times New Roman" w:cs="Times New Roman"/>
+                <w:kern w:val="0"/>
+                <w:sz w:val="24"/>
+                <w:szCs w:val="24"/>
+                <w:lang w:eastAsia="en-IN"/>
+                <w14:ligatures w14:val="none"/>
+              </w:rPr>
+              <w:t>Compare the distribution of numerical features for fraudulent and non-fraudulent transactions using histograms, KDE plots, or box plots.</w:t>
+            </w:r>
+          </w:p>
+          <w:p>
+            <w:pPr>
+              <w:spacing w:before="100" w:beforeAutospacing="1" w:after="100" w:afterAutospacing="1"/>
+              <w:outlineLvl w:val="2"/>
+              <w:rPr>
+                <w:rFonts w:ascii="Times New Roman" w:eastAsia="Times New Roman" w:hAnsi="Times New Roman" w:cs="Times New Roman"/>
+                <w:b/>
+                <w:bCs/>
+                <w:kern w:val="0"/>
+                <w:sz w:val="27"/>
+                <w:szCs w:val="27"/>
+                <w:lang w:eastAsia="en-IN"/>
+                <w14:ligatures w14:val="none"/>
+              </w:rPr>
+            </w:pPr>
+            <w:r>
+              <w:rPr>
+                <w:rFonts w:ascii="Times New Roman" w:eastAsia="Times New Roman" w:hAnsi="Times New Roman" w:cs="Times New Roman"/>
+                <w:b/>
+                <w:bCs/>
+                <w:kern w:val="0"/>
+                <w:sz w:val="27"/>
+                <w:szCs w:val="27"/>
+                <w:lang w:eastAsia="en-IN"/>
+                <w14:ligatures w14:val="none"/>
+              </w:rPr>
+              <w:t>5. Time-based Analysis</w:t>
+            </w:r>
+          </w:p>
+          <w:p>
+            <w:pPr>
+              <w:numPr>
+                <w:ilvl w:val="0"/>
+                <w:numId w:val="7"/>
+              </w:numPr>
+              <w:spacing w:before="100" w:beforeAutospacing="1" w:after="100" w:afterAutospacing="1"/>
+              <w:rPr>
+                <w:rFonts w:ascii="Times New Roman" w:eastAsia="Times New Roman" w:hAnsi="Times New Roman" w:cs="Times New Roman"/>
+                <w:kern w:val="0"/>
+                <w:sz w:val="24"/>
+                <w:szCs w:val="24"/>
+                <w:lang w:eastAsia="en-IN"/>
+                <w14:ligatures w14:val="none"/>
+              </w:rPr>
+            </w:pPr>
+            <w:r>
+              <w:rPr>
+                <w:rFonts w:ascii="Times New Roman" w:eastAsia="Times New Roman" w:hAnsi="Times New Roman" w:cs="Times New Roman"/>
+                <w:kern w:val="0"/>
+                <w:sz w:val="24"/>
+                <w:szCs w:val="24"/>
+                <w:lang w:eastAsia="en-IN"/>
+                <w14:ligatures w14:val="none"/>
+              </w:rPr>
+              <w:t>Analyze the time-based patterns in the data (e.g., transaction time, date).</w:t>
+            </w:r>
+          </w:p>
+          <w:p>
+            <w:pPr>
+              <w:numPr>
+                <w:ilvl w:val="0"/>
+                <w:numId w:val="7"/>
+              </w:numPr>
+              <w:spacing w:before="100" w:beforeAutospacing="1" w:after="100" w:afterAutospacing="1"/>
+              <w:rPr>
+                <w:rFonts w:ascii="Times New Roman" w:eastAsia="Times New Roman" w:hAnsi="Times New Roman" w:cs="Times New Roman"/>
+                <w:kern w:val="0"/>
+                <w:sz w:val="24"/>
+                <w:szCs w:val="24"/>
+                <w:lang w:eastAsia="en-IN"/>
+                <w14:ligatures w14:val="none"/>
+              </w:rPr>
+            </w:pPr>
+            <w:r>
+              <w:rPr>
+                <w:rFonts w:ascii="Times New Roman" w:eastAsia="Times New Roman" w:hAnsi="Times New Roman" w:cs="Times New Roman"/>
+                <w:kern w:val="0"/>
+                <w:sz w:val="24"/>
+                <w:szCs w:val="24"/>
+                <w:lang w:eastAsia="en-IN"/>
+                <w14:ligatures w14:val="none"/>
+              </w:rPr>
+              <w:t>Plot the number of transactions over time to identify any temporal trends or patterns.</w:t>
+            </w:r>
+          </w:p>
+          <w:p>
+            <w:pPr>
+              <w:numPr>
+                <w:ilvl w:val="0"/>
+                <w:numId w:val="7"/>
+              </w:numPr>
+              <w:spacing w:before="100" w:beforeAutospacing="1" w:after="100" w:afterAutospacing="1"/>
+              <w:rPr>
+                <w:rFonts w:ascii="Times New Roman" w:eastAsia="Times New Roman" w:hAnsi="Times New Roman" w:cs="Times New Roman"/>
+                <w:kern w:val="0"/>
+                <w:sz w:val="24"/>
+                <w:szCs w:val="24"/>
+                <w:lang w:eastAsia="en-IN"/>
+                <w14:ligatures w14:val="none"/>
+              </w:rPr>
+            </w:pPr>
+            <w:r>
+              <w:rPr>
+                <w:rFonts w:ascii="Times New Roman" w:eastAsia="Times New Roman" w:hAnsi="Times New Roman" w:cs="Times New Roman"/>
+                <w:kern w:val="0"/>
+                <w:sz w:val="24"/>
+                <w:szCs w:val="24"/>
+                <w:lang w:eastAsia="en-IN"/>
+                <w14:ligatures w14:val="none"/>
+              </w:rPr>
+              <w:t>Compare the time-based patterns for fraudulent and non-fraudulent transactions.</w:t>
+            </w:r>
+          </w:p>
+          <w:p>
+            <w:pPr>
+              <w:spacing w:before="100" w:beforeAutospacing="1" w:after="100" w:afterAutospacing="1"/>
+              <w:outlineLvl w:val="2"/>
+              <w:rPr>
+                <w:rFonts w:ascii="Times New Roman" w:eastAsia="Times New Roman" w:hAnsi="Times New Roman" w:cs="Times New Roman"/>
+                <w:b/>
+                <w:bCs/>
+                <w:kern w:val="0"/>
+                <w:sz w:val="27"/>
+                <w:szCs w:val="27"/>
+                <w:lang w:eastAsia="en-IN"/>
+                <w14:ligatures w14:val="none"/>
+              </w:rPr>
+            </w:pPr>
+            <w:r>
+              <w:rPr>
+                <w:rFonts w:ascii="Times New Roman" w:eastAsia="Times New Roman" w:hAnsi="Times New Roman" w:cs="Times New Roman"/>
+                <w:b/>
+                <w:bCs/>
+                <w:kern w:val="0"/>
+                <w:sz w:val="27"/>
+                <w:szCs w:val="27"/>
+                <w:lang w:eastAsia="en-IN"/>
+                <w14:ligatures w14:val="none"/>
+              </w:rPr>
+              <w:t>6. Feature Relationships</w:t>
+            </w:r>
+          </w:p>
+          <w:p>
+            <w:pPr>
+              <w:numPr>
+                <w:ilvl w:val="0"/>
+                <w:numId w:val="8"/>
+              </w:numPr>
+              <w:spacing w:before="100" w:beforeAutospacing="1" w:after="100" w:afterAutospacing="1"/>
+              <w:rPr>
+                <w:rFonts w:ascii="Times New Roman" w:eastAsia="Times New Roman" w:hAnsi="Times New Roman" w:cs="Times New Roman"/>
+                <w:kern w:val="0"/>
+                <w:sz w:val="24"/>
+                <w:szCs w:val="24"/>
+                <w:lang w:eastAsia="en-IN"/>
+                <w14:ligatures w14:val="none"/>
+              </w:rPr>
+            </w:pPr>
+            <w:r>
+              <w:rPr>
+                <w:rFonts w:ascii="Times New Roman" w:eastAsia="Times New Roman" w:hAnsi="Times New Roman" w:cs="Times New Roman"/>
+                <w:kern w:val="0"/>
+                <w:sz w:val="24"/>
+                <w:szCs w:val="24"/>
+                <w:lang w:eastAsia="en-IN"/>
+                <w14:ligatures w14:val="none"/>
+              </w:rPr>
+              <w:t>Scatter plots to explore relationships between pairs of features, colored by class.</w:t>
+            </w:r>
+          </w:p>
+          <w:p>
+            <w:pPr>
+              <w:numPr>
+                <w:ilvl w:val="0"/>
+                <w:numId w:val="8"/>
+              </w:numPr>
+              <w:spacing w:before="100" w:beforeAutospacing="1" w:after="100" w:afterAutospacing="1"/>
+              <w:rPr>
+                <w:rFonts w:ascii="Times New Roman" w:eastAsia="Times New Roman" w:hAnsi="Times New Roman" w:cs="Times New Roman"/>
+                <w:kern w:val="0"/>
+                <w:sz w:val="24"/>
+                <w:szCs w:val="24"/>
+                <w:lang w:eastAsia="en-IN"/>
+                <w14:ligatures w14:val="none"/>
+              </w:rPr>
+            </w:pPr>
+            <w:r>
+              <w:rPr>
+                <w:rFonts w:ascii="Times New Roman" w:eastAsia="Times New Roman" w:hAnsi="Times New Roman" w:cs="Times New Roman"/>
+                <w:kern w:val="0"/>
+                <w:sz w:val="24"/>
+                <w:szCs w:val="24"/>
+                <w:lang w:eastAsia="en-IN"/>
+                <w14:ligatures w14:val="none"/>
+              </w:rPr>
+              <w:t>Pair plots to visualize relationships between multiple pairs of features simultaneously.</w:t>
+            </w:r>
+          </w:p>
+          <w:p>
+            <w:pPr>
+              <w:spacing w:before="100" w:beforeAutospacing="1" w:after="100" w:afterAutospacing="1"/>
+              <w:outlineLvl w:val="2"/>
+              <w:rPr>
+                <w:rFonts w:ascii="Times New Roman" w:eastAsia="Times New Roman" w:hAnsi="Times New Roman" w:cs="Times New Roman"/>
+                <w:b/>
+                <w:bCs/>
+                <w:kern w:val="0"/>
+                <w:sz w:val="27"/>
+                <w:szCs w:val="27"/>
+                <w:lang w:eastAsia="en-IN"/>
+                <w14:ligatures w14:val="none"/>
+              </w:rPr>
+            </w:pPr>
+            <w:r>
+              <w:rPr>
+                <w:rFonts w:ascii="Times New Roman" w:eastAsia="Times New Roman" w:hAnsi="Times New Roman" w:cs="Times New Roman"/>
+                <w:b/>
+                <w:bCs/>
+                <w:kern w:val="0"/>
+                <w:sz w:val="27"/>
+                <w:szCs w:val="27"/>
+                <w:lang w:eastAsia="en-IN"/>
+                <w14:ligatures w14:val="none"/>
+              </w:rPr>
+              <w:t>7. Outlier Detection</w:t>
+            </w:r>
+          </w:p>
+          <w:p>
+            <w:pPr>
+              <w:numPr>
+                <w:ilvl w:val="0"/>
+                <w:numId w:val="9"/>
+              </w:numPr>
+              <w:spacing w:before="100" w:beforeAutospacing="1" w:after="100" w:afterAutospacing="1"/>
+              <w:rPr>
+                <w:rFonts w:ascii="Times New Roman" w:eastAsia="Times New Roman" w:hAnsi="Times New Roman" w:cs="Times New Roman"/>
+                <w:kern w:val="0"/>
+                <w:sz w:val="24"/>
+                <w:szCs w:val="24"/>
+                <w:lang w:eastAsia="en-IN"/>
+                <w14:ligatures w14:val="none"/>
+              </w:rPr>
+            </w:pPr>
+            <w:r>
+              <w:rPr>
+                <w:rFonts w:ascii="Times New Roman" w:eastAsia="Times New Roman" w:hAnsi="Times New Roman" w:cs="Times New Roman"/>
+                <w:kern w:val="0"/>
+                <w:sz w:val="24"/>
+                <w:szCs w:val="24"/>
+                <w:lang w:eastAsia="en-IN"/>
+                <w14:ligatures w14:val="none"/>
+              </w:rPr>
+              <w:t>Use box plots to identify outliers in numerical features.</w:t>
+            </w:r>
+          </w:p>
+          <w:p>
+            <w:pPr>
+              <w:numPr>
+                <w:ilvl w:val="0"/>
+                <w:numId w:val="9"/>
+              </w:numPr>
+              <w:spacing w:before="100" w:beforeAutospacing="1" w:after="100" w:afterAutospacing="1"/>
+              <w:rPr>
+                <w:rFonts w:ascii="Times New Roman" w:eastAsia="Times New Roman" w:hAnsi="Times New Roman" w:cs="Times New Roman"/>
+                <w:kern w:val="0"/>
+                <w:sz w:val="24"/>
+                <w:szCs w:val="24"/>
+                <w:lang w:eastAsia="en-IN"/>
+                <w14:ligatures w14:val="none"/>
+              </w:rPr>
+            </w:pPr>
+            <w:r>
+              <w:rPr>
+                <w:rFonts w:ascii="Times New Roman" w:eastAsia="Times New Roman" w:hAnsi="Times New Roman" w:cs="Times New Roman"/>
+                <w:kern w:val="0"/>
+                <w:sz w:val="24"/>
+                <w:szCs w:val="24"/>
+                <w:lang w:eastAsia="en-IN"/>
+                <w14:ligatures w14:val="none"/>
+              </w:rPr>
+              <w:t>Analyze the presence of outliers in both fraudulent and non-fraudulent transactions.</w:t>
+            </w:r>
+          </w:p>
+          <w:p>
+            <w:pPr>
+              <w:spacing w:before="100" w:beforeAutospacing="1" w:after="100" w:afterAutospacing="1"/>
+              <w:outlineLvl w:val="2"/>
+              <w:rPr>
+                <w:rFonts w:ascii="Times New Roman" w:eastAsia="Times New Roman" w:hAnsi="Times New Roman" w:cs="Times New Roman"/>
+                <w:b/>
+                <w:bCs/>
+                <w:kern w:val="0"/>
+                <w:sz w:val="27"/>
+                <w:szCs w:val="27"/>
+                <w:lang w:eastAsia="en-IN"/>
+                <w14:ligatures w14:val="none"/>
+              </w:rPr>
+            </w:pPr>
+            <w:r>
+              <w:rPr>
+                <w:rFonts w:ascii="Times New Roman" w:eastAsia="Times New Roman" w:hAnsi="Times New Roman" w:cs="Times New Roman"/>
+                <w:b/>
+                <w:bCs/>
+                <w:kern w:val="0"/>
+                <w:sz w:val="27"/>
+                <w:szCs w:val="27"/>
+                <w:lang w:eastAsia="en-IN"/>
+                <w14:ligatures w14:val="none"/>
+              </w:rPr>
+              <w:t>8</w:t>
+            </w:r>
+            <w:r>
+              <w:rPr>
+                <w:rFonts w:ascii="Times New Roman" w:eastAsia="Times New Roman" w:hAnsi="Times New Roman" w:cs="Times New Roman"/>
+                <w:b/>
+                <w:bCs/>
+                <w:kern w:val="0"/>
+                <w:sz w:val="27"/>
+                <w:szCs w:val="27"/>
+                <w:lang w:eastAsia="en-IN"/>
+                <w14:ligatures w14:val="none"/>
+              </w:rPr>
+              <w:t>. Distribution of Transaction Amounts</w:t>
+            </w:r>
+          </w:p>
+          <w:p>
+            <w:pPr>
+              <w:numPr>
+                <w:ilvl w:val="0"/>
+                <w:numId w:val="11"/>
+              </w:numPr>
+              <w:spacing w:before="100" w:beforeAutospacing="1" w:after="100" w:afterAutospacing="1"/>
+              <w:rPr>
+                <w:rFonts w:ascii="Times New Roman" w:eastAsia="Times New Roman" w:hAnsi="Times New Roman" w:cs="Times New Roman"/>
+                <w:kern w:val="0"/>
+                <w:sz w:val="24"/>
+                <w:szCs w:val="24"/>
+                <w:lang w:eastAsia="en-IN"/>
+                <w14:ligatures w14:val="none"/>
+              </w:rPr>
+            </w:pPr>
+            <w:r>
+              <w:rPr>
+                <w:rFonts w:ascii="Times New Roman" w:eastAsia="Times New Roman" w:hAnsi="Times New Roman" w:cs="Times New Roman"/>
+                <w:kern w:val="0"/>
+                <w:sz w:val="24"/>
+                <w:szCs w:val="24"/>
+                <w:lang w:eastAsia="en-IN"/>
+                <w14:ligatures w14:val="none"/>
+              </w:rPr>
+              <w:t>Analyze the distribution of transaction amounts using histograms or KDE plots.</w:t>
+            </w:r>
+          </w:p>
+          <w:p>
+            <w:pPr>
+              <w:numPr>
+                <w:ilvl w:val="0"/>
+                <w:numId w:val="11"/>
+              </w:numPr>
+              <w:spacing w:before="100" w:beforeAutospacing="1" w:after="100" w:afterAutospacing="1"/>
+              <w:rPr>
+                <w:rFonts w:ascii="Times New Roman" w:eastAsia="Times New Roman" w:hAnsi="Times New Roman" w:cs="Times New Roman"/>
+                <w:kern w:val="0"/>
+                <w:sz w:val="24"/>
+                <w:szCs w:val="24"/>
+                <w:lang w:eastAsia="en-IN"/>
+                <w14:ligatures w14:val="none"/>
+              </w:rPr>
+            </w:pPr>
+            <w:r>
+              <w:rPr>
+                <w:rFonts w:ascii="Times New Roman" w:eastAsia="Times New Roman" w:hAnsi="Times New Roman" w:cs="Times New Roman"/>
+                <w:kern w:val="0"/>
+                <w:sz w:val="24"/>
+                <w:szCs w:val="24"/>
+                <w:lang w:eastAsia="en-IN"/>
+                <w14:ligatures w14:val="none"/>
+              </w:rPr>
+              <w:t>Compare the distribution of transaction amounts for fraudulent and non-fraudulent transactions.</w:t>
+            </w:r>
+          </w:p>
+          <w:p>
+            <w:pPr>
+              <w:spacing w:before="100" w:beforeAutospacing="1" w:after="100" w:afterAutospacing="1"/>
+              <w:outlineLvl w:val="2"/>
+              <w:rPr>
+                <w:rFonts w:ascii="Times New Roman" w:eastAsia="Times New Roman" w:hAnsi="Times New Roman" w:cs="Times New Roman"/>
+                <w:b/>
+                <w:bCs/>
+                <w:kern w:val="0"/>
+                <w:sz w:val="27"/>
+                <w:szCs w:val="27"/>
+                <w:lang w:eastAsia="en-IN"/>
+                <w14:ligatures w14:val="none"/>
+              </w:rPr>
+            </w:pPr>
+            <w:r>
+              <w:rPr>
+                <w:rFonts w:ascii="Times New Roman" w:eastAsia="Times New Roman" w:hAnsi="Times New Roman" w:cs="Times New Roman"/>
+                <w:b/>
+                <w:bCs/>
+                <w:kern w:val="0"/>
+                <w:sz w:val="27"/>
+                <w:szCs w:val="27"/>
+                <w:lang w:eastAsia="en-IN"/>
+                <w14:ligatures w14:val="none"/>
+              </w:rPr>
+              <w:t>10. Customer Behavior Analysis</w:t>
+            </w:r>
+          </w:p>
+          <w:p>
+            <w:pPr>
+              <w:numPr>
+                <w:ilvl w:val="0"/>
+                <w:numId w:val="12"/>
+              </w:numPr>
+              <w:spacing w:before="100" w:beforeAutospacing="1" w:after="100" w:afterAutospacing="1"/>
+              <w:rPr>
+                <w:rFonts w:ascii="Times New Roman" w:eastAsia="Times New Roman" w:hAnsi="Times New Roman" w:cs="Times New Roman"/>
+                <w:kern w:val="0"/>
+                <w:sz w:val="24"/>
+                <w:szCs w:val="24"/>
+                <w:lang w:eastAsia="en-IN"/>
+                <w14:ligatures w14:val="none"/>
+              </w:rPr>
+            </w:pPr>
+            <w:r>
+              <w:rPr>
+                <w:rFonts w:ascii="Times New Roman" w:eastAsia="Times New Roman" w:hAnsi="Times New Roman" w:cs="Times New Roman"/>
+                <w:kern w:val="0"/>
+                <w:sz w:val="24"/>
+                <w:szCs w:val="24"/>
+                <w:lang w:eastAsia="en-IN"/>
+                <w14:ligatures w14:val="none"/>
+              </w:rPr>
+              <w:t>Analyze features related to customer behavior, such as the number of transactions, average transaction amount, etc.</w:t>
+            </w:r>
+          </w:p>
+          <w:p>
+            <w:pPr>
+              <w:numPr>
+                <w:ilvl w:val="0"/>
+                <w:numId w:val="12"/>
+              </w:numPr>
+              <w:spacing w:before="100" w:beforeAutospacing="1" w:after="100" w:afterAutospacing="1"/>
+              <w:rPr>
+                <w:rFonts w:ascii="Times New Roman" w:eastAsia="Times New Roman" w:hAnsi="Times New Roman" w:cs="Times New Roman"/>
+                <w:kern w:val="0"/>
+                <w:sz w:val="24"/>
+                <w:szCs w:val="24"/>
+                <w:lang w:eastAsia="en-IN"/>
+                <w14:ligatures w14:val="none"/>
+              </w:rPr>
+            </w:pPr>
+            <w:r>
+              <w:rPr>
+                <w:rFonts w:ascii="Times New Roman" w:eastAsia="Times New Roman" w:hAnsi="Times New Roman" w:cs="Times New Roman"/>
+                <w:kern w:val="0"/>
+                <w:sz w:val="24"/>
+                <w:szCs w:val="24"/>
+                <w:lang w:eastAsia="en-IN"/>
+                <w14:ligatures w14:val="none"/>
+              </w:rPr>
+              <w:t>Visualize customer behavior metrics for fraudulent and non-fraudulent transactions.</w:t>
+            </w:r>
+          </w:p>
+          <w:p>
+            <w:pPr>
+              <w:shd w:val="clear" w:color="auto" w:fill="F5F5F5"/>
+              <w:spacing w:line="330" w:lineRule="atLeast"/>
+              <w:rPr>
+                <w:rFonts w:ascii="Consolas" w:eastAsia="Times New Roman" w:hAnsi="Consolas" w:cs="Times New Roman"/>
+                <w:color w:val="7A3E9D"/>
+                <w:kern w:val="0"/>
+                <w:sz w:val="24"/>
+                <w:szCs w:val="24"/>
+                <w:lang w:eastAsia="en-IN"/>
+                <w14:ligatures w14:val="none"/>
+              </w:rPr>
+            </w:pPr>
+            <w:r>
+              <w:rPr>
+                <w:rFonts w:ascii="Consolas" w:eastAsia="Times New Roman" w:hAnsi="Consolas" w:cs="Times New Roman"/>
+                <w:color w:val="7A3E9D"/>
+                <w:kern w:val="0"/>
+                <w:sz w:val="24"/>
+                <w:szCs w:val="24"/>
+                <w:lang w:eastAsia="en-IN"/>
+                <w14:ligatures w14:val="none"/>
+              </w:rPr>
+              <w:t>Model building</w:t>
+            </w:r>
+            <w:r>
+              <w:rPr>
+                <w:rFonts w:ascii="Consolas" w:eastAsia="Times New Roman" w:hAnsi="Consolas" w:cs="Times New Roman"/>
+                <w:color w:val="7A3E9D"/>
+                <w:kern w:val="0"/>
+                <w:sz w:val="24"/>
+                <w:szCs w:val="24"/>
+                <w:lang w:eastAsia="en-IN"/>
+                <w14:ligatures w14:val="none"/>
+              </w:rPr>
+              <w:br/>
+              <w:t>- try the following models (</w:t>
+            </w:r>
+            <w:r>
+              <w:rPr>
+                <w:rFonts w:ascii="Consolas" w:eastAsia="Times New Roman" w:hAnsi="Consolas" w:cs="Times New Roman"/>
+                <w:color w:val="7A3E9D"/>
+                <w:kern w:val="0"/>
+                <w:sz w:val="24"/>
+                <w:szCs w:val="24"/>
+                <w:lang w:eastAsia="en-IN"/>
+                <w14:ligatures w14:val="none"/>
+              </w:rPr>
+              <w:t>KNN Classifier, Logistic Regression, DT, RF, SVM)</w:t>
+            </w:r>
+            <w:r>
+              <w:rPr>
+                <w:rFonts w:ascii="Consolas" w:eastAsia="Times New Roman" w:hAnsi="Consolas" w:cs="Times New Roman"/>
+                <w:color w:val="7A3E9D"/>
+                <w:kern w:val="0"/>
+                <w:sz w:val="24"/>
+                <w:szCs w:val="24"/>
+                <w:lang w:eastAsia="en-IN"/>
+                <w14:ligatures w14:val="none"/>
+              </w:rPr>
+              <w:br/>
+              <w:t>- compare the acc, confusion matrix and classification report</w:t>
+            </w:r>
+            <w:r>
+              <w:rPr>
+                <w:rFonts w:ascii="Consolas" w:eastAsia="Times New Roman" w:hAnsi="Consolas" w:cs="Times New Roman"/>
+                <w:color w:val="7A3E9D"/>
+                <w:kern w:val="0"/>
+                <w:sz w:val="24"/>
+                <w:szCs w:val="24"/>
+                <w:lang w:eastAsia="en-IN"/>
+                <w14:ligatures w14:val="none"/>
+              </w:rPr>
+              <w:br/>
+              <w:t>- try data augmentation with the best model (from above)</w:t>
+            </w:r>
+            <w:r>
+              <w:rPr>
+                <w:rFonts w:ascii="Consolas" w:eastAsia="Times New Roman" w:hAnsi="Consolas" w:cs="Times New Roman"/>
+                <w:color w:val="7A3E9D"/>
+                <w:kern w:val="0"/>
+                <w:sz w:val="24"/>
+                <w:szCs w:val="24"/>
+                <w:lang w:eastAsia="en-IN"/>
+                <w14:ligatures w14:val="none"/>
+              </w:rPr>
+              <w:br/>
+              <w:t>- Next use 1-class SVM and train on majority class data and predict the minority data as anomalies (evaluate using the decision function – Provide explanation)</w:t>
+            </w:r>
+          </w:p>
+          <w:p>
+            <w:pPr>
+              <w:shd w:val="clear" w:color="auto" w:fill="F5F5F5"/>
+              <w:spacing w:line="330" w:lineRule="atLeast"/>
+              <w:rPr>
+                <w:rFonts w:ascii="Consolas" w:eastAsia="Times New Roman" w:hAnsi="Consolas" w:cs="Times New Roman"/>
+                <w:color w:val="7A3E9D"/>
+                <w:kern w:val="0"/>
+                <w:sz w:val="24"/>
+                <w:szCs w:val="24"/>
+                <w:lang w:eastAsia="en-IN"/>
+                <w14:ligatures w14:val="none"/>
+              </w:rPr>
+            </w:pPr>
           </w:p>
         </w:tc>
         <w:tc>
@@ -5273,6 +6177,1049 @@
     </w:lvl>
   </w:abstractNum>
   <w:abstractNum w:abstractNumId="1" w15:restartNumberingAfterBreak="0">
+    <w:nsid w:val="12B85226"/>
+    <w:multiLevelType w:val="multilevel"/>
+    <w:tmpl w:val="8E10643A"/>
+    <w:lvl w:ilvl="0">
+      <w:start w:val="1"/>
+      <w:numFmt w:val="bullet"/>
+      <w:lvlText w:val=""/>
+      <w:lvlJc w:val="left"/>
+      <w:pPr>
+        <w:tabs>
+          <w:tab w:val="num" w:pos="720"/>
+        </w:tabs>
+        <w:ind w:left="720" w:hanging="360"/>
+      </w:pPr>
+      <w:rPr>
+        <w:rFonts w:ascii="Symbol" w:hAnsi="Symbol" w:hint="default"/>
+        <w:sz w:val="20"/>
+      </w:rPr>
+    </w:lvl>
+    <w:lvl w:ilvl="1" w:tentative="1">
+      <w:start w:val="1"/>
+      <w:numFmt w:val="bullet"/>
+      <w:lvlText w:val="o"/>
+      <w:lvlJc w:val="left"/>
+      <w:pPr>
+        <w:tabs>
+          <w:tab w:val="num" w:pos="1440"/>
+        </w:tabs>
+        <w:ind w:left="1440" w:hanging="360"/>
+      </w:pPr>
+      <w:rPr>
+        <w:rFonts w:ascii="Courier New" w:hAnsi="Courier New" w:hint="default"/>
+        <w:sz w:val="20"/>
+      </w:rPr>
+    </w:lvl>
+    <w:lvl w:ilvl="2" w:tentative="1">
+      <w:start w:val="1"/>
+      <w:numFmt w:val="bullet"/>
+      <w:lvlText w:val=""/>
+      <w:lvlJc w:val="left"/>
+      <w:pPr>
+        <w:tabs>
+          <w:tab w:val="num" w:pos="2160"/>
+        </w:tabs>
+        <w:ind w:left="2160" w:hanging="360"/>
+      </w:pPr>
+      <w:rPr>
+        <w:rFonts w:ascii="Wingdings" w:hAnsi="Wingdings" w:hint="default"/>
+        <w:sz w:val="20"/>
+      </w:rPr>
+    </w:lvl>
+    <w:lvl w:ilvl="3" w:tentative="1">
+      <w:start w:val="1"/>
+      <w:numFmt w:val="bullet"/>
+      <w:lvlText w:val=""/>
+      <w:lvlJc w:val="left"/>
+      <w:pPr>
+        <w:tabs>
+          <w:tab w:val="num" w:pos="2880"/>
+        </w:tabs>
+        <w:ind w:left="2880" w:hanging="360"/>
+      </w:pPr>
+      <w:rPr>
+        <w:rFonts w:ascii="Wingdings" w:hAnsi="Wingdings" w:hint="default"/>
+        <w:sz w:val="20"/>
+      </w:rPr>
+    </w:lvl>
+    <w:lvl w:ilvl="4" w:tentative="1">
+      <w:start w:val="1"/>
+      <w:numFmt w:val="bullet"/>
+      <w:lvlText w:val=""/>
+      <w:lvlJc w:val="left"/>
+      <w:pPr>
+        <w:tabs>
+          <w:tab w:val="num" w:pos="3600"/>
+        </w:tabs>
+        <w:ind w:left="3600" w:hanging="360"/>
+      </w:pPr>
+      <w:rPr>
+        <w:rFonts w:ascii="Wingdings" w:hAnsi="Wingdings" w:hint="default"/>
+        <w:sz w:val="20"/>
+      </w:rPr>
+    </w:lvl>
+    <w:lvl w:ilvl="5" w:tentative="1">
+      <w:start w:val="1"/>
+      <w:numFmt w:val="bullet"/>
+      <w:lvlText w:val=""/>
+      <w:lvlJc w:val="left"/>
+      <w:pPr>
+        <w:tabs>
+          <w:tab w:val="num" w:pos="4320"/>
+        </w:tabs>
+        <w:ind w:left="4320" w:hanging="360"/>
+      </w:pPr>
+      <w:rPr>
+        <w:rFonts w:ascii="Wingdings" w:hAnsi="Wingdings" w:hint="default"/>
+        <w:sz w:val="20"/>
+      </w:rPr>
+    </w:lvl>
+    <w:lvl w:ilvl="6" w:tentative="1">
+      <w:start w:val="1"/>
+      <w:numFmt w:val="bullet"/>
+      <w:lvlText w:val=""/>
+      <w:lvlJc w:val="left"/>
+      <w:pPr>
+        <w:tabs>
+          <w:tab w:val="num" w:pos="5040"/>
+        </w:tabs>
+        <w:ind w:left="5040" w:hanging="360"/>
+      </w:pPr>
+      <w:rPr>
+        <w:rFonts w:ascii="Wingdings" w:hAnsi="Wingdings" w:hint="default"/>
+        <w:sz w:val="20"/>
+      </w:rPr>
+    </w:lvl>
+    <w:lvl w:ilvl="7" w:tentative="1">
+      <w:start w:val="1"/>
+      <w:numFmt w:val="bullet"/>
+      <w:lvlText w:val=""/>
+      <w:lvlJc w:val="left"/>
+      <w:pPr>
+        <w:tabs>
+          <w:tab w:val="num" w:pos="5760"/>
+        </w:tabs>
+        <w:ind w:left="5760" w:hanging="360"/>
+      </w:pPr>
+      <w:rPr>
+        <w:rFonts w:ascii="Wingdings" w:hAnsi="Wingdings" w:hint="default"/>
+        <w:sz w:val="20"/>
+      </w:rPr>
+    </w:lvl>
+    <w:lvl w:ilvl="8" w:tentative="1">
+      <w:start w:val="1"/>
+      <w:numFmt w:val="bullet"/>
+      <w:lvlText w:val=""/>
+      <w:lvlJc w:val="left"/>
+      <w:pPr>
+        <w:tabs>
+          <w:tab w:val="num" w:pos="6480"/>
+        </w:tabs>
+        <w:ind w:left="6480" w:hanging="360"/>
+      </w:pPr>
+      <w:rPr>
+        <w:rFonts w:ascii="Wingdings" w:hAnsi="Wingdings" w:hint="default"/>
+        <w:sz w:val="20"/>
+      </w:rPr>
+    </w:lvl>
+  </w:abstractNum>
+  <w:abstractNum w:abstractNumId="2" w15:restartNumberingAfterBreak="0">
+    <w:nsid w:val="19D41E00"/>
+    <w:multiLevelType w:val="multilevel"/>
+    <w:tmpl w:val="1B6C4E4A"/>
+    <w:lvl w:ilvl="0">
+      <w:start w:val="1"/>
+      <w:numFmt w:val="bullet"/>
+      <w:lvlText w:val=""/>
+      <w:lvlJc w:val="left"/>
+      <w:pPr>
+        <w:tabs>
+          <w:tab w:val="num" w:pos="720"/>
+        </w:tabs>
+        <w:ind w:left="720" w:hanging="360"/>
+      </w:pPr>
+      <w:rPr>
+        <w:rFonts w:ascii="Symbol" w:hAnsi="Symbol" w:hint="default"/>
+        <w:sz w:val="20"/>
+      </w:rPr>
+    </w:lvl>
+    <w:lvl w:ilvl="1" w:tentative="1">
+      <w:start w:val="1"/>
+      <w:numFmt w:val="bullet"/>
+      <w:lvlText w:val="o"/>
+      <w:lvlJc w:val="left"/>
+      <w:pPr>
+        <w:tabs>
+          <w:tab w:val="num" w:pos="1440"/>
+        </w:tabs>
+        <w:ind w:left="1440" w:hanging="360"/>
+      </w:pPr>
+      <w:rPr>
+        <w:rFonts w:ascii="Courier New" w:hAnsi="Courier New" w:hint="default"/>
+        <w:sz w:val="20"/>
+      </w:rPr>
+    </w:lvl>
+    <w:lvl w:ilvl="2" w:tentative="1">
+      <w:start w:val="1"/>
+      <w:numFmt w:val="bullet"/>
+      <w:lvlText w:val=""/>
+      <w:lvlJc w:val="left"/>
+      <w:pPr>
+        <w:tabs>
+          <w:tab w:val="num" w:pos="2160"/>
+        </w:tabs>
+        <w:ind w:left="2160" w:hanging="360"/>
+      </w:pPr>
+      <w:rPr>
+        <w:rFonts w:ascii="Wingdings" w:hAnsi="Wingdings" w:hint="default"/>
+        <w:sz w:val="20"/>
+      </w:rPr>
+    </w:lvl>
+    <w:lvl w:ilvl="3" w:tentative="1">
+      <w:start w:val="1"/>
+      <w:numFmt w:val="bullet"/>
+      <w:lvlText w:val=""/>
+      <w:lvlJc w:val="left"/>
+      <w:pPr>
+        <w:tabs>
+          <w:tab w:val="num" w:pos="2880"/>
+        </w:tabs>
+        <w:ind w:left="2880" w:hanging="360"/>
+      </w:pPr>
+      <w:rPr>
+        <w:rFonts w:ascii="Wingdings" w:hAnsi="Wingdings" w:hint="default"/>
+        <w:sz w:val="20"/>
+      </w:rPr>
+    </w:lvl>
+    <w:lvl w:ilvl="4" w:tentative="1">
+      <w:start w:val="1"/>
+      <w:numFmt w:val="bullet"/>
+      <w:lvlText w:val=""/>
+      <w:lvlJc w:val="left"/>
+      <w:pPr>
+        <w:tabs>
+          <w:tab w:val="num" w:pos="3600"/>
+        </w:tabs>
+        <w:ind w:left="3600" w:hanging="360"/>
+      </w:pPr>
+      <w:rPr>
+        <w:rFonts w:ascii="Wingdings" w:hAnsi="Wingdings" w:hint="default"/>
+        <w:sz w:val="20"/>
+      </w:rPr>
+    </w:lvl>
+    <w:lvl w:ilvl="5" w:tentative="1">
+      <w:start w:val="1"/>
+      <w:numFmt w:val="bullet"/>
+      <w:lvlText w:val=""/>
+      <w:lvlJc w:val="left"/>
+      <w:pPr>
+        <w:tabs>
+          <w:tab w:val="num" w:pos="4320"/>
+        </w:tabs>
+        <w:ind w:left="4320" w:hanging="360"/>
+      </w:pPr>
+      <w:rPr>
+        <w:rFonts w:ascii="Wingdings" w:hAnsi="Wingdings" w:hint="default"/>
+        <w:sz w:val="20"/>
+      </w:rPr>
+    </w:lvl>
+    <w:lvl w:ilvl="6" w:tentative="1">
+      <w:start w:val="1"/>
+      <w:numFmt w:val="bullet"/>
+      <w:lvlText w:val=""/>
+      <w:lvlJc w:val="left"/>
+      <w:pPr>
+        <w:tabs>
+          <w:tab w:val="num" w:pos="5040"/>
+        </w:tabs>
+        <w:ind w:left="5040" w:hanging="360"/>
+      </w:pPr>
+      <w:rPr>
+        <w:rFonts w:ascii="Wingdings" w:hAnsi="Wingdings" w:hint="default"/>
+        <w:sz w:val="20"/>
+      </w:rPr>
+    </w:lvl>
+    <w:lvl w:ilvl="7" w:tentative="1">
+      <w:start w:val="1"/>
+      <w:numFmt w:val="bullet"/>
+      <w:lvlText w:val=""/>
+      <w:lvlJc w:val="left"/>
+      <w:pPr>
+        <w:tabs>
+          <w:tab w:val="num" w:pos="5760"/>
+        </w:tabs>
+        <w:ind w:left="5760" w:hanging="360"/>
+      </w:pPr>
+      <w:rPr>
+        <w:rFonts w:ascii="Wingdings" w:hAnsi="Wingdings" w:hint="default"/>
+        <w:sz w:val="20"/>
+      </w:rPr>
+    </w:lvl>
+    <w:lvl w:ilvl="8" w:tentative="1">
+      <w:start w:val="1"/>
+      <w:numFmt w:val="bullet"/>
+      <w:lvlText w:val=""/>
+      <w:lvlJc w:val="left"/>
+      <w:pPr>
+        <w:tabs>
+          <w:tab w:val="num" w:pos="6480"/>
+        </w:tabs>
+        <w:ind w:left="6480" w:hanging="360"/>
+      </w:pPr>
+      <w:rPr>
+        <w:rFonts w:ascii="Wingdings" w:hAnsi="Wingdings" w:hint="default"/>
+        <w:sz w:val="20"/>
+      </w:rPr>
+    </w:lvl>
+  </w:abstractNum>
+  <w:abstractNum w:abstractNumId="3" w15:restartNumberingAfterBreak="0">
+    <w:nsid w:val="2370347C"/>
+    <w:multiLevelType w:val="multilevel"/>
+    <w:tmpl w:val="6CFEBE36"/>
+    <w:lvl w:ilvl="0">
+      <w:start w:val="1"/>
+      <w:numFmt w:val="bullet"/>
+      <w:lvlText w:val=""/>
+      <w:lvlJc w:val="left"/>
+      <w:pPr>
+        <w:tabs>
+          <w:tab w:val="num" w:pos="720"/>
+        </w:tabs>
+        <w:ind w:left="720" w:hanging="360"/>
+      </w:pPr>
+      <w:rPr>
+        <w:rFonts w:ascii="Symbol" w:hAnsi="Symbol" w:hint="default"/>
+        <w:sz w:val="20"/>
+      </w:rPr>
+    </w:lvl>
+    <w:lvl w:ilvl="1" w:tentative="1">
+      <w:start w:val="1"/>
+      <w:numFmt w:val="bullet"/>
+      <w:lvlText w:val="o"/>
+      <w:lvlJc w:val="left"/>
+      <w:pPr>
+        <w:tabs>
+          <w:tab w:val="num" w:pos="1440"/>
+        </w:tabs>
+        <w:ind w:left="1440" w:hanging="360"/>
+      </w:pPr>
+      <w:rPr>
+        <w:rFonts w:ascii="Courier New" w:hAnsi="Courier New" w:hint="default"/>
+        <w:sz w:val="20"/>
+      </w:rPr>
+    </w:lvl>
+    <w:lvl w:ilvl="2" w:tentative="1">
+      <w:start w:val="1"/>
+      <w:numFmt w:val="bullet"/>
+      <w:lvlText w:val=""/>
+      <w:lvlJc w:val="left"/>
+      <w:pPr>
+        <w:tabs>
+          <w:tab w:val="num" w:pos="2160"/>
+        </w:tabs>
+        <w:ind w:left="2160" w:hanging="360"/>
+      </w:pPr>
+      <w:rPr>
+        <w:rFonts w:ascii="Wingdings" w:hAnsi="Wingdings" w:hint="default"/>
+        <w:sz w:val="20"/>
+      </w:rPr>
+    </w:lvl>
+    <w:lvl w:ilvl="3" w:tentative="1">
+      <w:start w:val="1"/>
+      <w:numFmt w:val="bullet"/>
+      <w:lvlText w:val=""/>
+      <w:lvlJc w:val="left"/>
+      <w:pPr>
+        <w:tabs>
+          <w:tab w:val="num" w:pos="2880"/>
+        </w:tabs>
+        <w:ind w:left="2880" w:hanging="360"/>
+      </w:pPr>
+      <w:rPr>
+        <w:rFonts w:ascii="Wingdings" w:hAnsi="Wingdings" w:hint="default"/>
+        <w:sz w:val="20"/>
+      </w:rPr>
+    </w:lvl>
+    <w:lvl w:ilvl="4" w:tentative="1">
+      <w:start w:val="1"/>
+      <w:numFmt w:val="bullet"/>
+      <w:lvlText w:val=""/>
+      <w:lvlJc w:val="left"/>
+      <w:pPr>
+        <w:tabs>
+          <w:tab w:val="num" w:pos="3600"/>
+        </w:tabs>
+        <w:ind w:left="3600" w:hanging="360"/>
+      </w:pPr>
+      <w:rPr>
+        <w:rFonts w:ascii="Wingdings" w:hAnsi="Wingdings" w:hint="default"/>
+        <w:sz w:val="20"/>
+      </w:rPr>
+    </w:lvl>
+    <w:lvl w:ilvl="5" w:tentative="1">
+      <w:start w:val="1"/>
+      <w:numFmt w:val="bullet"/>
+      <w:lvlText w:val=""/>
+      <w:lvlJc w:val="left"/>
+      <w:pPr>
+        <w:tabs>
+          <w:tab w:val="num" w:pos="4320"/>
+        </w:tabs>
+        <w:ind w:left="4320" w:hanging="360"/>
+      </w:pPr>
+      <w:rPr>
+        <w:rFonts w:ascii="Wingdings" w:hAnsi="Wingdings" w:hint="default"/>
+        <w:sz w:val="20"/>
+      </w:rPr>
+    </w:lvl>
+    <w:lvl w:ilvl="6" w:tentative="1">
+      <w:start w:val="1"/>
+      <w:numFmt w:val="bullet"/>
+      <w:lvlText w:val=""/>
+      <w:lvlJc w:val="left"/>
+      <w:pPr>
+        <w:tabs>
+          <w:tab w:val="num" w:pos="5040"/>
+        </w:tabs>
+        <w:ind w:left="5040" w:hanging="360"/>
+      </w:pPr>
+      <w:rPr>
+        <w:rFonts w:ascii="Wingdings" w:hAnsi="Wingdings" w:hint="default"/>
+        <w:sz w:val="20"/>
+      </w:rPr>
+    </w:lvl>
+    <w:lvl w:ilvl="7" w:tentative="1">
+      <w:start w:val="1"/>
+      <w:numFmt w:val="bullet"/>
+      <w:lvlText w:val=""/>
+      <w:lvlJc w:val="left"/>
+      <w:pPr>
+        <w:tabs>
+          <w:tab w:val="num" w:pos="5760"/>
+        </w:tabs>
+        <w:ind w:left="5760" w:hanging="360"/>
+      </w:pPr>
+      <w:rPr>
+        <w:rFonts w:ascii="Wingdings" w:hAnsi="Wingdings" w:hint="default"/>
+        <w:sz w:val="20"/>
+      </w:rPr>
+    </w:lvl>
+    <w:lvl w:ilvl="8" w:tentative="1">
+      <w:start w:val="1"/>
+      <w:numFmt w:val="bullet"/>
+      <w:lvlText w:val=""/>
+      <w:lvlJc w:val="left"/>
+      <w:pPr>
+        <w:tabs>
+          <w:tab w:val="num" w:pos="6480"/>
+        </w:tabs>
+        <w:ind w:left="6480" w:hanging="360"/>
+      </w:pPr>
+      <w:rPr>
+        <w:rFonts w:ascii="Wingdings" w:hAnsi="Wingdings" w:hint="default"/>
+        <w:sz w:val="20"/>
+      </w:rPr>
+    </w:lvl>
+  </w:abstractNum>
+  <w:abstractNum w:abstractNumId="4" w15:restartNumberingAfterBreak="0">
+    <w:nsid w:val="29904183"/>
+    <w:multiLevelType w:val="multilevel"/>
+    <w:tmpl w:val="0778BFC4"/>
+    <w:lvl w:ilvl="0">
+      <w:start w:val="1"/>
+      <w:numFmt w:val="bullet"/>
+      <w:lvlText w:val=""/>
+      <w:lvlJc w:val="left"/>
+      <w:pPr>
+        <w:tabs>
+          <w:tab w:val="num" w:pos="720"/>
+        </w:tabs>
+        <w:ind w:left="720" w:hanging="360"/>
+      </w:pPr>
+      <w:rPr>
+        <w:rFonts w:ascii="Symbol" w:hAnsi="Symbol" w:hint="default"/>
+        <w:sz w:val="20"/>
+      </w:rPr>
+    </w:lvl>
+    <w:lvl w:ilvl="1" w:tentative="1">
+      <w:start w:val="1"/>
+      <w:numFmt w:val="bullet"/>
+      <w:lvlText w:val="o"/>
+      <w:lvlJc w:val="left"/>
+      <w:pPr>
+        <w:tabs>
+          <w:tab w:val="num" w:pos="1440"/>
+        </w:tabs>
+        <w:ind w:left="1440" w:hanging="360"/>
+      </w:pPr>
+      <w:rPr>
+        <w:rFonts w:ascii="Courier New" w:hAnsi="Courier New" w:hint="default"/>
+        <w:sz w:val="20"/>
+      </w:rPr>
+    </w:lvl>
+    <w:lvl w:ilvl="2" w:tentative="1">
+      <w:start w:val="1"/>
+      <w:numFmt w:val="bullet"/>
+      <w:lvlText w:val=""/>
+      <w:lvlJc w:val="left"/>
+      <w:pPr>
+        <w:tabs>
+          <w:tab w:val="num" w:pos="2160"/>
+        </w:tabs>
+        <w:ind w:left="2160" w:hanging="360"/>
+      </w:pPr>
+      <w:rPr>
+        <w:rFonts w:ascii="Wingdings" w:hAnsi="Wingdings" w:hint="default"/>
+        <w:sz w:val="20"/>
+      </w:rPr>
+    </w:lvl>
+    <w:lvl w:ilvl="3" w:tentative="1">
+      <w:start w:val="1"/>
+      <w:numFmt w:val="bullet"/>
+      <w:lvlText w:val=""/>
+      <w:lvlJc w:val="left"/>
+      <w:pPr>
+        <w:tabs>
+          <w:tab w:val="num" w:pos="2880"/>
+        </w:tabs>
+        <w:ind w:left="2880" w:hanging="360"/>
+      </w:pPr>
+      <w:rPr>
+        <w:rFonts w:ascii="Wingdings" w:hAnsi="Wingdings" w:hint="default"/>
+        <w:sz w:val="20"/>
+      </w:rPr>
+    </w:lvl>
+    <w:lvl w:ilvl="4" w:tentative="1">
+      <w:start w:val="1"/>
+      <w:numFmt w:val="bullet"/>
+      <w:lvlText w:val=""/>
+      <w:lvlJc w:val="left"/>
+      <w:pPr>
+        <w:tabs>
+          <w:tab w:val="num" w:pos="3600"/>
+        </w:tabs>
+        <w:ind w:left="3600" w:hanging="360"/>
+      </w:pPr>
+      <w:rPr>
+        <w:rFonts w:ascii="Wingdings" w:hAnsi="Wingdings" w:hint="default"/>
+        <w:sz w:val="20"/>
+      </w:rPr>
+    </w:lvl>
+    <w:lvl w:ilvl="5" w:tentative="1">
+      <w:start w:val="1"/>
+      <w:numFmt w:val="bullet"/>
+      <w:lvlText w:val=""/>
+      <w:lvlJc w:val="left"/>
+      <w:pPr>
+        <w:tabs>
+          <w:tab w:val="num" w:pos="4320"/>
+        </w:tabs>
+        <w:ind w:left="4320" w:hanging="360"/>
+      </w:pPr>
+      <w:rPr>
+        <w:rFonts w:ascii="Wingdings" w:hAnsi="Wingdings" w:hint="default"/>
+        <w:sz w:val="20"/>
+      </w:rPr>
+    </w:lvl>
+    <w:lvl w:ilvl="6" w:tentative="1">
+      <w:start w:val="1"/>
+      <w:numFmt w:val="bullet"/>
+      <w:lvlText w:val=""/>
+      <w:lvlJc w:val="left"/>
+      <w:pPr>
+        <w:tabs>
+          <w:tab w:val="num" w:pos="5040"/>
+        </w:tabs>
+        <w:ind w:left="5040" w:hanging="360"/>
+      </w:pPr>
+      <w:rPr>
+        <w:rFonts w:ascii="Wingdings" w:hAnsi="Wingdings" w:hint="default"/>
+        <w:sz w:val="20"/>
+      </w:rPr>
+    </w:lvl>
+    <w:lvl w:ilvl="7" w:tentative="1">
+      <w:start w:val="1"/>
+      <w:numFmt w:val="bullet"/>
+      <w:lvlText w:val=""/>
+      <w:lvlJc w:val="left"/>
+      <w:pPr>
+        <w:tabs>
+          <w:tab w:val="num" w:pos="5760"/>
+        </w:tabs>
+        <w:ind w:left="5760" w:hanging="360"/>
+      </w:pPr>
+      <w:rPr>
+        <w:rFonts w:ascii="Wingdings" w:hAnsi="Wingdings" w:hint="default"/>
+        <w:sz w:val="20"/>
+      </w:rPr>
+    </w:lvl>
+    <w:lvl w:ilvl="8" w:tentative="1">
+      <w:start w:val="1"/>
+      <w:numFmt w:val="bullet"/>
+      <w:lvlText w:val=""/>
+      <w:lvlJc w:val="left"/>
+      <w:pPr>
+        <w:tabs>
+          <w:tab w:val="num" w:pos="6480"/>
+        </w:tabs>
+        <w:ind w:left="6480" w:hanging="360"/>
+      </w:pPr>
+      <w:rPr>
+        <w:rFonts w:ascii="Wingdings" w:hAnsi="Wingdings" w:hint="default"/>
+        <w:sz w:val="20"/>
+      </w:rPr>
+    </w:lvl>
+  </w:abstractNum>
+  <w:abstractNum w:abstractNumId="5" w15:restartNumberingAfterBreak="0">
+    <w:nsid w:val="2AA12BE6"/>
+    <w:multiLevelType w:val="multilevel"/>
+    <w:tmpl w:val="AA62130E"/>
+    <w:lvl w:ilvl="0">
+      <w:start w:val="1"/>
+      <w:numFmt w:val="bullet"/>
+      <w:lvlText w:val=""/>
+      <w:lvlJc w:val="left"/>
+      <w:pPr>
+        <w:tabs>
+          <w:tab w:val="num" w:pos="720"/>
+        </w:tabs>
+        <w:ind w:left="720" w:hanging="360"/>
+      </w:pPr>
+      <w:rPr>
+        <w:rFonts w:ascii="Symbol" w:hAnsi="Symbol" w:hint="default"/>
+        <w:sz w:val="20"/>
+      </w:rPr>
+    </w:lvl>
+    <w:lvl w:ilvl="1" w:tentative="1">
+      <w:start w:val="1"/>
+      <w:numFmt w:val="bullet"/>
+      <w:lvlText w:val="o"/>
+      <w:lvlJc w:val="left"/>
+      <w:pPr>
+        <w:tabs>
+          <w:tab w:val="num" w:pos="1440"/>
+        </w:tabs>
+        <w:ind w:left="1440" w:hanging="360"/>
+      </w:pPr>
+      <w:rPr>
+        <w:rFonts w:ascii="Courier New" w:hAnsi="Courier New" w:hint="default"/>
+        <w:sz w:val="20"/>
+      </w:rPr>
+    </w:lvl>
+    <w:lvl w:ilvl="2" w:tentative="1">
+      <w:start w:val="1"/>
+      <w:numFmt w:val="bullet"/>
+      <w:lvlText w:val=""/>
+      <w:lvlJc w:val="left"/>
+      <w:pPr>
+        <w:tabs>
+          <w:tab w:val="num" w:pos="2160"/>
+        </w:tabs>
+        <w:ind w:left="2160" w:hanging="360"/>
+      </w:pPr>
+      <w:rPr>
+        <w:rFonts w:ascii="Wingdings" w:hAnsi="Wingdings" w:hint="default"/>
+        <w:sz w:val="20"/>
+      </w:rPr>
+    </w:lvl>
+    <w:lvl w:ilvl="3" w:tentative="1">
+      <w:start w:val="1"/>
+      <w:numFmt w:val="bullet"/>
+      <w:lvlText w:val=""/>
+      <w:lvlJc w:val="left"/>
+      <w:pPr>
+        <w:tabs>
+          <w:tab w:val="num" w:pos="2880"/>
+        </w:tabs>
+        <w:ind w:left="2880" w:hanging="360"/>
+      </w:pPr>
+      <w:rPr>
+        <w:rFonts w:ascii="Wingdings" w:hAnsi="Wingdings" w:hint="default"/>
+        <w:sz w:val="20"/>
+      </w:rPr>
+    </w:lvl>
+    <w:lvl w:ilvl="4" w:tentative="1">
+      <w:start w:val="1"/>
+      <w:numFmt w:val="bullet"/>
+      <w:lvlText w:val=""/>
+      <w:lvlJc w:val="left"/>
+      <w:pPr>
+        <w:tabs>
+          <w:tab w:val="num" w:pos="3600"/>
+        </w:tabs>
+        <w:ind w:left="3600" w:hanging="360"/>
+      </w:pPr>
+      <w:rPr>
+        <w:rFonts w:ascii="Wingdings" w:hAnsi="Wingdings" w:hint="default"/>
+        <w:sz w:val="20"/>
+      </w:rPr>
+    </w:lvl>
+    <w:lvl w:ilvl="5" w:tentative="1">
+      <w:start w:val="1"/>
+      <w:numFmt w:val="bullet"/>
+      <w:lvlText w:val=""/>
+      <w:lvlJc w:val="left"/>
+      <w:pPr>
+        <w:tabs>
+          <w:tab w:val="num" w:pos="4320"/>
+        </w:tabs>
+        <w:ind w:left="4320" w:hanging="360"/>
+      </w:pPr>
+      <w:rPr>
+        <w:rFonts w:ascii="Wingdings" w:hAnsi="Wingdings" w:hint="default"/>
+        <w:sz w:val="20"/>
+      </w:rPr>
+    </w:lvl>
+    <w:lvl w:ilvl="6" w:tentative="1">
+      <w:start w:val="1"/>
+      <w:numFmt w:val="bullet"/>
+      <w:lvlText w:val=""/>
+      <w:lvlJc w:val="left"/>
+      <w:pPr>
+        <w:tabs>
+          <w:tab w:val="num" w:pos="5040"/>
+        </w:tabs>
+        <w:ind w:left="5040" w:hanging="360"/>
+      </w:pPr>
+      <w:rPr>
+        <w:rFonts w:ascii="Wingdings" w:hAnsi="Wingdings" w:hint="default"/>
+        <w:sz w:val="20"/>
+      </w:rPr>
+    </w:lvl>
+    <w:lvl w:ilvl="7" w:tentative="1">
+      <w:start w:val="1"/>
+      <w:numFmt w:val="bullet"/>
+      <w:lvlText w:val=""/>
+      <w:lvlJc w:val="left"/>
+      <w:pPr>
+        <w:tabs>
+          <w:tab w:val="num" w:pos="5760"/>
+        </w:tabs>
+        <w:ind w:left="5760" w:hanging="360"/>
+      </w:pPr>
+      <w:rPr>
+        <w:rFonts w:ascii="Wingdings" w:hAnsi="Wingdings" w:hint="default"/>
+        <w:sz w:val="20"/>
+      </w:rPr>
+    </w:lvl>
+    <w:lvl w:ilvl="8" w:tentative="1">
+      <w:start w:val="1"/>
+      <w:numFmt w:val="bullet"/>
+      <w:lvlText w:val=""/>
+      <w:lvlJc w:val="left"/>
+      <w:pPr>
+        <w:tabs>
+          <w:tab w:val="num" w:pos="6480"/>
+        </w:tabs>
+        <w:ind w:left="6480" w:hanging="360"/>
+      </w:pPr>
+      <w:rPr>
+        <w:rFonts w:ascii="Wingdings" w:hAnsi="Wingdings" w:hint="default"/>
+        <w:sz w:val="20"/>
+      </w:rPr>
+    </w:lvl>
+  </w:abstractNum>
+  <w:abstractNum w:abstractNumId="6" w15:restartNumberingAfterBreak="0">
+    <w:nsid w:val="37976B5E"/>
+    <w:multiLevelType w:val="multilevel"/>
+    <w:tmpl w:val="860E3D2A"/>
+    <w:lvl w:ilvl="0">
+      <w:start w:val="1"/>
+      <w:numFmt w:val="bullet"/>
+      <w:lvlText w:val=""/>
+      <w:lvlJc w:val="left"/>
+      <w:pPr>
+        <w:tabs>
+          <w:tab w:val="num" w:pos="720"/>
+        </w:tabs>
+        <w:ind w:left="720" w:hanging="360"/>
+      </w:pPr>
+      <w:rPr>
+        <w:rFonts w:ascii="Symbol" w:hAnsi="Symbol" w:hint="default"/>
+        <w:sz w:val="20"/>
+      </w:rPr>
+    </w:lvl>
+    <w:lvl w:ilvl="1" w:tentative="1">
+      <w:start w:val="1"/>
+      <w:numFmt w:val="bullet"/>
+      <w:lvlText w:val="o"/>
+      <w:lvlJc w:val="left"/>
+      <w:pPr>
+        <w:tabs>
+          <w:tab w:val="num" w:pos="1440"/>
+        </w:tabs>
+        <w:ind w:left="1440" w:hanging="360"/>
+      </w:pPr>
+      <w:rPr>
+        <w:rFonts w:ascii="Courier New" w:hAnsi="Courier New" w:hint="default"/>
+        <w:sz w:val="20"/>
+      </w:rPr>
+    </w:lvl>
+    <w:lvl w:ilvl="2" w:tentative="1">
+      <w:start w:val="1"/>
+      <w:numFmt w:val="bullet"/>
+      <w:lvlText w:val=""/>
+      <w:lvlJc w:val="left"/>
+      <w:pPr>
+        <w:tabs>
+          <w:tab w:val="num" w:pos="2160"/>
+        </w:tabs>
+        <w:ind w:left="2160" w:hanging="360"/>
+      </w:pPr>
+      <w:rPr>
+        <w:rFonts w:ascii="Wingdings" w:hAnsi="Wingdings" w:hint="default"/>
+        <w:sz w:val="20"/>
+      </w:rPr>
+    </w:lvl>
+    <w:lvl w:ilvl="3" w:tentative="1">
+      <w:start w:val="1"/>
+      <w:numFmt w:val="bullet"/>
+      <w:lvlText w:val=""/>
+      <w:lvlJc w:val="left"/>
+      <w:pPr>
+        <w:tabs>
+          <w:tab w:val="num" w:pos="2880"/>
+        </w:tabs>
+        <w:ind w:left="2880" w:hanging="360"/>
+      </w:pPr>
+      <w:rPr>
+        <w:rFonts w:ascii="Wingdings" w:hAnsi="Wingdings" w:hint="default"/>
+        <w:sz w:val="20"/>
+      </w:rPr>
+    </w:lvl>
+    <w:lvl w:ilvl="4" w:tentative="1">
+      <w:start w:val="1"/>
+      <w:numFmt w:val="bullet"/>
+      <w:lvlText w:val=""/>
+      <w:lvlJc w:val="left"/>
+      <w:pPr>
+        <w:tabs>
+          <w:tab w:val="num" w:pos="3600"/>
+        </w:tabs>
+        <w:ind w:left="3600" w:hanging="360"/>
+      </w:pPr>
+      <w:rPr>
+        <w:rFonts w:ascii="Wingdings" w:hAnsi="Wingdings" w:hint="default"/>
+        <w:sz w:val="20"/>
+      </w:rPr>
+    </w:lvl>
+    <w:lvl w:ilvl="5" w:tentative="1">
+      <w:start w:val="1"/>
+      <w:numFmt w:val="bullet"/>
+      <w:lvlText w:val=""/>
+      <w:lvlJc w:val="left"/>
+      <w:pPr>
+        <w:tabs>
+          <w:tab w:val="num" w:pos="4320"/>
+        </w:tabs>
+        <w:ind w:left="4320" w:hanging="360"/>
+      </w:pPr>
+      <w:rPr>
+        <w:rFonts w:ascii="Wingdings" w:hAnsi="Wingdings" w:hint="default"/>
+        <w:sz w:val="20"/>
+      </w:rPr>
+    </w:lvl>
+    <w:lvl w:ilvl="6" w:tentative="1">
+      <w:start w:val="1"/>
+      <w:numFmt w:val="bullet"/>
+      <w:lvlText w:val=""/>
+      <w:lvlJc w:val="left"/>
+      <w:pPr>
+        <w:tabs>
+          <w:tab w:val="num" w:pos="5040"/>
+        </w:tabs>
+        <w:ind w:left="5040" w:hanging="360"/>
+      </w:pPr>
+      <w:rPr>
+        <w:rFonts w:ascii="Wingdings" w:hAnsi="Wingdings" w:hint="default"/>
+        <w:sz w:val="20"/>
+      </w:rPr>
+    </w:lvl>
+    <w:lvl w:ilvl="7" w:tentative="1">
+      <w:start w:val="1"/>
+      <w:numFmt w:val="bullet"/>
+      <w:lvlText w:val=""/>
+      <w:lvlJc w:val="left"/>
+      <w:pPr>
+        <w:tabs>
+          <w:tab w:val="num" w:pos="5760"/>
+        </w:tabs>
+        <w:ind w:left="5760" w:hanging="360"/>
+      </w:pPr>
+      <w:rPr>
+        <w:rFonts w:ascii="Wingdings" w:hAnsi="Wingdings" w:hint="default"/>
+        <w:sz w:val="20"/>
+      </w:rPr>
+    </w:lvl>
+    <w:lvl w:ilvl="8" w:tentative="1">
+      <w:start w:val="1"/>
+      <w:numFmt w:val="bullet"/>
+      <w:lvlText w:val=""/>
+      <w:lvlJc w:val="left"/>
+      <w:pPr>
+        <w:tabs>
+          <w:tab w:val="num" w:pos="6480"/>
+        </w:tabs>
+        <w:ind w:left="6480" w:hanging="360"/>
+      </w:pPr>
+      <w:rPr>
+        <w:rFonts w:ascii="Wingdings" w:hAnsi="Wingdings" w:hint="default"/>
+        <w:sz w:val="20"/>
+      </w:rPr>
+    </w:lvl>
+  </w:abstractNum>
+  <w:abstractNum w:abstractNumId="7" w15:restartNumberingAfterBreak="0">
+    <w:nsid w:val="459C41DB"/>
+    <w:multiLevelType w:val="multilevel"/>
+    <w:tmpl w:val="82E2A38E"/>
+    <w:lvl w:ilvl="0">
+      <w:start w:val="1"/>
+      <w:numFmt w:val="bullet"/>
+      <w:lvlText w:val=""/>
+      <w:lvlJc w:val="left"/>
+      <w:pPr>
+        <w:tabs>
+          <w:tab w:val="num" w:pos="720"/>
+        </w:tabs>
+        <w:ind w:left="720" w:hanging="360"/>
+      </w:pPr>
+      <w:rPr>
+        <w:rFonts w:ascii="Symbol" w:hAnsi="Symbol" w:hint="default"/>
+        <w:sz w:val="20"/>
+      </w:rPr>
+    </w:lvl>
+    <w:lvl w:ilvl="1" w:tentative="1">
+      <w:start w:val="1"/>
+      <w:numFmt w:val="bullet"/>
+      <w:lvlText w:val="o"/>
+      <w:lvlJc w:val="left"/>
+      <w:pPr>
+        <w:tabs>
+          <w:tab w:val="num" w:pos="1440"/>
+        </w:tabs>
+        <w:ind w:left="1440" w:hanging="360"/>
+      </w:pPr>
+      <w:rPr>
+        <w:rFonts w:ascii="Courier New" w:hAnsi="Courier New" w:hint="default"/>
+        <w:sz w:val="20"/>
+      </w:rPr>
+    </w:lvl>
+    <w:lvl w:ilvl="2" w:tentative="1">
+      <w:start w:val="1"/>
+      <w:numFmt w:val="bullet"/>
+      <w:lvlText w:val=""/>
+      <w:lvlJc w:val="left"/>
+      <w:pPr>
+        <w:tabs>
+          <w:tab w:val="num" w:pos="2160"/>
+        </w:tabs>
+        <w:ind w:left="2160" w:hanging="360"/>
+      </w:pPr>
+      <w:rPr>
+        <w:rFonts w:ascii="Wingdings" w:hAnsi="Wingdings" w:hint="default"/>
+        <w:sz w:val="20"/>
+      </w:rPr>
+    </w:lvl>
+    <w:lvl w:ilvl="3" w:tentative="1">
+      <w:start w:val="1"/>
+      <w:numFmt w:val="bullet"/>
+      <w:lvlText w:val=""/>
+      <w:lvlJc w:val="left"/>
+      <w:pPr>
+        <w:tabs>
+          <w:tab w:val="num" w:pos="2880"/>
+        </w:tabs>
+        <w:ind w:left="2880" w:hanging="360"/>
+      </w:pPr>
+      <w:rPr>
+        <w:rFonts w:ascii="Wingdings" w:hAnsi="Wingdings" w:hint="default"/>
+        <w:sz w:val="20"/>
+      </w:rPr>
+    </w:lvl>
+    <w:lvl w:ilvl="4" w:tentative="1">
+      <w:start w:val="1"/>
+      <w:numFmt w:val="bullet"/>
+      <w:lvlText w:val=""/>
+      <w:lvlJc w:val="left"/>
+      <w:pPr>
+        <w:tabs>
+          <w:tab w:val="num" w:pos="3600"/>
+        </w:tabs>
+        <w:ind w:left="3600" w:hanging="360"/>
+      </w:pPr>
+      <w:rPr>
+        <w:rFonts w:ascii="Wingdings" w:hAnsi="Wingdings" w:hint="default"/>
+        <w:sz w:val="20"/>
+      </w:rPr>
+    </w:lvl>
+    <w:lvl w:ilvl="5" w:tentative="1">
+      <w:start w:val="1"/>
+      <w:numFmt w:val="bullet"/>
+      <w:lvlText w:val=""/>
+      <w:lvlJc w:val="left"/>
+      <w:pPr>
+        <w:tabs>
+          <w:tab w:val="num" w:pos="4320"/>
+        </w:tabs>
+        <w:ind w:left="4320" w:hanging="360"/>
+      </w:pPr>
+      <w:rPr>
+        <w:rFonts w:ascii="Wingdings" w:hAnsi="Wingdings" w:hint="default"/>
+        <w:sz w:val="20"/>
+      </w:rPr>
+    </w:lvl>
+    <w:lvl w:ilvl="6" w:tentative="1">
+      <w:start w:val="1"/>
+      <w:numFmt w:val="bullet"/>
+      <w:lvlText w:val=""/>
+      <w:lvlJc w:val="left"/>
+      <w:pPr>
+        <w:tabs>
+          <w:tab w:val="num" w:pos="5040"/>
+        </w:tabs>
+        <w:ind w:left="5040" w:hanging="360"/>
+      </w:pPr>
+      <w:rPr>
+        <w:rFonts w:ascii="Wingdings" w:hAnsi="Wingdings" w:hint="default"/>
+        <w:sz w:val="20"/>
+      </w:rPr>
+    </w:lvl>
+    <w:lvl w:ilvl="7" w:tentative="1">
+      <w:start w:val="1"/>
+      <w:numFmt w:val="bullet"/>
+      <w:lvlText w:val=""/>
+      <w:lvlJc w:val="left"/>
+      <w:pPr>
+        <w:tabs>
+          <w:tab w:val="num" w:pos="5760"/>
+        </w:tabs>
+        <w:ind w:left="5760" w:hanging="360"/>
+      </w:pPr>
+      <w:rPr>
+        <w:rFonts w:ascii="Wingdings" w:hAnsi="Wingdings" w:hint="default"/>
+        <w:sz w:val="20"/>
+      </w:rPr>
+    </w:lvl>
+    <w:lvl w:ilvl="8" w:tentative="1">
+      <w:start w:val="1"/>
+      <w:numFmt w:val="bullet"/>
+      <w:lvlText w:val=""/>
+      <w:lvlJc w:val="left"/>
+      <w:pPr>
+        <w:tabs>
+          <w:tab w:val="num" w:pos="6480"/>
+        </w:tabs>
+        <w:ind w:left="6480" w:hanging="360"/>
+      </w:pPr>
+      <w:rPr>
+        <w:rFonts w:ascii="Wingdings" w:hAnsi="Wingdings" w:hint="default"/>
+        <w:sz w:val="20"/>
+      </w:rPr>
+    </w:lvl>
+  </w:abstractNum>
+  <w:abstractNum w:abstractNumId="8" w15:restartNumberingAfterBreak="0">
     <w:nsid w:val="4DB96F49"/>
     <w:multiLevelType w:val="hybridMultilevel"/>
     <w:tmpl w:val="9D86930C"/>
@@ -5385,11 +7332,488 @@
       </w:rPr>
     </w:lvl>
   </w:abstractNum>
+  <w:abstractNum w:abstractNumId="9" w15:restartNumberingAfterBreak="0">
+    <w:nsid w:val="60641969"/>
+    <w:multiLevelType w:val="multilevel"/>
+    <w:tmpl w:val="155E1338"/>
+    <w:lvl w:ilvl="0">
+      <w:start w:val="1"/>
+      <w:numFmt w:val="bullet"/>
+      <w:lvlText w:val=""/>
+      <w:lvlJc w:val="left"/>
+      <w:pPr>
+        <w:tabs>
+          <w:tab w:val="num" w:pos="720"/>
+        </w:tabs>
+        <w:ind w:left="720" w:hanging="360"/>
+      </w:pPr>
+      <w:rPr>
+        <w:rFonts w:ascii="Symbol" w:hAnsi="Symbol" w:hint="default"/>
+        <w:sz w:val="20"/>
+      </w:rPr>
+    </w:lvl>
+    <w:lvl w:ilvl="1" w:tentative="1">
+      <w:start w:val="1"/>
+      <w:numFmt w:val="bullet"/>
+      <w:lvlText w:val="o"/>
+      <w:lvlJc w:val="left"/>
+      <w:pPr>
+        <w:tabs>
+          <w:tab w:val="num" w:pos="1440"/>
+        </w:tabs>
+        <w:ind w:left="1440" w:hanging="360"/>
+      </w:pPr>
+      <w:rPr>
+        <w:rFonts w:ascii="Courier New" w:hAnsi="Courier New" w:hint="default"/>
+        <w:sz w:val="20"/>
+      </w:rPr>
+    </w:lvl>
+    <w:lvl w:ilvl="2" w:tentative="1">
+      <w:start w:val="1"/>
+      <w:numFmt w:val="bullet"/>
+      <w:lvlText w:val=""/>
+      <w:lvlJc w:val="left"/>
+      <w:pPr>
+        <w:tabs>
+          <w:tab w:val="num" w:pos="2160"/>
+        </w:tabs>
+        <w:ind w:left="2160" w:hanging="360"/>
+      </w:pPr>
+      <w:rPr>
+        <w:rFonts w:ascii="Wingdings" w:hAnsi="Wingdings" w:hint="default"/>
+        <w:sz w:val="20"/>
+      </w:rPr>
+    </w:lvl>
+    <w:lvl w:ilvl="3" w:tentative="1">
+      <w:start w:val="1"/>
+      <w:numFmt w:val="bullet"/>
+      <w:lvlText w:val=""/>
+      <w:lvlJc w:val="left"/>
+      <w:pPr>
+        <w:tabs>
+          <w:tab w:val="num" w:pos="2880"/>
+        </w:tabs>
+        <w:ind w:left="2880" w:hanging="360"/>
+      </w:pPr>
+      <w:rPr>
+        <w:rFonts w:ascii="Wingdings" w:hAnsi="Wingdings" w:hint="default"/>
+        <w:sz w:val="20"/>
+      </w:rPr>
+    </w:lvl>
+    <w:lvl w:ilvl="4" w:tentative="1">
+      <w:start w:val="1"/>
+      <w:numFmt w:val="bullet"/>
+      <w:lvlText w:val=""/>
+      <w:lvlJc w:val="left"/>
+      <w:pPr>
+        <w:tabs>
+          <w:tab w:val="num" w:pos="3600"/>
+        </w:tabs>
+        <w:ind w:left="3600" w:hanging="360"/>
+      </w:pPr>
+      <w:rPr>
+        <w:rFonts w:ascii="Wingdings" w:hAnsi="Wingdings" w:hint="default"/>
+        <w:sz w:val="20"/>
+      </w:rPr>
+    </w:lvl>
+    <w:lvl w:ilvl="5" w:tentative="1">
+      <w:start w:val="1"/>
+      <w:numFmt w:val="bullet"/>
+      <w:lvlText w:val=""/>
+      <w:lvlJc w:val="left"/>
+      <w:pPr>
+        <w:tabs>
+          <w:tab w:val="num" w:pos="4320"/>
+        </w:tabs>
+        <w:ind w:left="4320" w:hanging="360"/>
+      </w:pPr>
+      <w:rPr>
+        <w:rFonts w:ascii="Wingdings" w:hAnsi="Wingdings" w:hint="default"/>
+        <w:sz w:val="20"/>
+      </w:rPr>
+    </w:lvl>
+    <w:lvl w:ilvl="6" w:tentative="1">
+      <w:start w:val="1"/>
+      <w:numFmt w:val="bullet"/>
+      <w:lvlText w:val=""/>
+      <w:lvlJc w:val="left"/>
+      <w:pPr>
+        <w:tabs>
+          <w:tab w:val="num" w:pos="5040"/>
+        </w:tabs>
+        <w:ind w:left="5040" w:hanging="360"/>
+      </w:pPr>
+      <w:rPr>
+        <w:rFonts w:ascii="Wingdings" w:hAnsi="Wingdings" w:hint="default"/>
+        <w:sz w:val="20"/>
+      </w:rPr>
+    </w:lvl>
+    <w:lvl w:ilvl="7" w:tentative="1">
+      <w:start w:val="1"/>
+      <w:numFmt w:val="bullet"/>
+      <w:lvlText w:val=""/>
+      <w:lvlJc w:val="left"/>
+      <w:pPr>
+        <w:tabs>
+          <w:tab w:val="num" w:pos="5760"/>
+        </w:tabs>
+        <w:ind w:left="5760" w:hanging="360"/>
+      </w:pPr>
+      <w:rPr>
+        <w:rFonts w:ascii="Wingdings" w:hAnsi="Wingdings" w:hint="default"/>
+        <w:sz w:val="20"/>
+      </w:rPr>
+    </w:lvl>
+    <w:lvl w:ilvl="8" w:tentative="1">
+      <w:start w:val="1"/>
+      <w:numFmt w:val="bullet"/>
+      <w:lvlText w:val=""/>
+      <w:lvlJc w:val="left"/>
+      <w:pPr>
+        <w:tabs>
+          <w:tab w:val="num" w:pos="6480"/>
+        </w:tabs>
+        <w:ind w:left="6480" w:hanging="360"/>
+      </w:pPr>
+      <w:rPr>
+        <w:rFonts w:ascii="Wingdings" w:hAnsi="Wingdings" w:hint="default"/>
+        <w:sz w:val="20"/>
+      </w:rPr>
+    </w:lvl>
+  </w:abstractNum>
+  <w:abstractNum w:abstractNumId="10" w15:restartNumberingAfterBreak="0">
+    <w:nsid w:val="78A40F7F"/>
+    <w:multiLevelType w:val="multilevel"/>
+    <w:tmpl w:val="69EAD67E"/>
+    <w:lvl w:ilvl="0">
+      <w:start w:val="1"/>
+      <w:numFmt w:val="bullet"/>
+      <w:lvlText w:val=""/>
+      <w:lvlJc w:val="left"/>
+      <w:pPr>
+        <w:tabs>
+          <w:tab w:val="num" w:pos="720"/>
+        </w:tabs>
+        <w:ind w:left="720" w:hanging="360"/>
+      </w:pPr>
+      <w:rPr>
+        <w:rFonts w:ascii="Symbol" w:hAnsi="Symbol" w:hint="default"/>
+        <w:sz w:val="20"/>
+      </w:rPr>
+    </w:lvl>
+    <w:lvl w:ilvl="1" w:tentative="1">
+      <w:start w:val="1"/>
+      <w:numFmt w:val="bullet"/>
+      <w:lvlText w:val="o"/>
+      <w:lvlJc w:val="left"/>
+      <w:pPr>
+        <w:tabs>
+          <w:tab w:val="num" w:pos="1440"/>
+        </w:tabs>
+        <w:ind w:left="1440" w:hanging="360"/>
+      </w:pPr>
+      <w:rPr>
+        <w:rFonts w:ascii="Courier New" w:hAnsi="Courier New" w:hint="default"/>
+        <w:sz w:val="20"/>
+      </w:rPr>
+    </w:lvl>
+    <w:lvl w:ilvl="2" w:tentative="1">
+      <w:start w:val="1"/>
+      <w:numFmt w:val="bullet"/>
+      <w:lvlText w:val=""/>
+      <w:lvlJc w:val="left"/>
+      <w:pPr>
+        <w:tabs>
+          <w:tab w:val="num" w:pos="2160"/>
+        </w:tabs>
+        <w:ind w:left="2160" w:hanging="360"/>
+      </w:pPr>
+      <w:rPr>
+        <w:rFonts w:ascii="Wingdings" w:hAnsi="Wingdings" w:hint="default"/>
+        <w:sz w:val="20"/>
+      </w:rPr>
+    </w:lvl>
+    <w:lvl w:ilvl="3" w:tentative="1">
+      <w:start w:val="1"/>
+      <w:numFmt w:val="bullet"/>
+      <w:lvlText w:val=""/>
+      <w:lvlJc w:val="left"/>
+      <w:pPr>
+        <w:tabs>
+          <w:tab w:val="num" w:pos="2880"/>
+        </w:tabs>
+        <w:ind w:left="2880" w:hanging="360"/>
+      </w:pPr>
+      <w:rPr>
+        <w:rFonts w:ascii="Wingdings" w:hAnsi="Wingdings" w:hint="default"/>
+        <w:sz w:val="20"/>
+      </w:rPr>
+    </w:lvl>
+    <w:lvl w:ilvl="4" w:tentative="1">
+      <w:start w:val="1"/>
+      <w:numFmt w:val="bullet"/>
+      <w:lvlText w:val=""/>
+      <w:lvlJc w:val="left"/>
+      <w:pPr>
+        <w:tabs>
+          <w:tab w:val="num" w:pos="3600"/>
+        </w:tabs>
+        <w:ind w:left="3600" w:hanging="360"/>
+      </w:pPr>
+      <w:rPr>
+        <w:rFonts w:ascii="Wingdings" w:hAnsi="Wingdings" w:hint="default"/>
+        <w:sz w:val="20"/>
+      </w:rPr>
+    </w:lvl>
+    <w:lvl w:ilvl="5" w:tentative="1">
+      <w:start w:val="1"/>
+      <w:numFmt w:val="bullet"/>
+      <w:lvlText w:val=""/>
+      <w:lvlJc w:val="left"/>
+      <w:pPr>
+        <w:tabs>
+          <w:tab w:val="num" w:pos="4320"/>
+        </w:tabs>
+        <w:ind w:left="4320" w:hanging="360"/>
+      </w:pPr>
+      <w:rPr>
+        <w:rFonts w:ascii="Wingdings" w:hAnsi="Wingdings" w:hint="default"/>
+        <w:sz w:val="20"/>
+      </w:rPr>
+    </w:lvl>
+    <w:lvl w:ilvl="6" w:tentative="1">
+      <w:start w:val="1"/>
+      <w:numFmt w:val="bullet"/>
+      <w:lvlText w:val=""/>
+      <w:lvlJc w:val="left"/>
+      <w:pPr>
+        <w:tabs>
+          <w:tab w:val="num" w:pos="5040"/>
+        </w:tabs>
+        <w:ind w:left="5040" w:hanging="360"/>
+      </w:pPr>
+      <w:rPr>
+        <w:rFonts w:ascii="Wingdings" w:hAnsi="Wingdings" w:hint="default"/>
+        <w:sz w:val="20"/>
+      </w:rPr>
+    </w:lvl>
+    <w:lvl w:ilvl="7" w:tentative="1">
+      <w:start w:val="1"/>
+      <w:numFmt w:val="bullet"/>
+      <w:lvlText w:val=""/>
+      <w:lvlJc w:val="left"/>
+      <w:pPr>
+        <w:tabs>
+          <w:tab w:val="num" w:pos="5760"/>
+        </w:tabs>
+        <w:ind w:left="5760" w:hanging="360"/>
+      </w:pPr>
+      <w:rPr>
+        <w:rFonts w:ascii="Wingdings" w:hAnsi="Wingdings" w:hint="default"/>
+        <w:sz w:val="20"/>
+      </w:rPr>
+    </w:lvl>
+    <w:lvl w:ilvl="8" w:tentative="1">
+      <w:start w:val="1"/>
+      <w:numFmt w:val="bullet"/>
+      <w:lvlText w:val=""/>
+      <w:lvlJc w:val="left"/>
+      <w:pPr>
+        <w:tabs>
+          <w:tab w:val="num" w:pos="6480"/>
+        </w:tabs>
+        <w:ind w:left="6480" w:hanging="360"/>
+      </w:pPr>
+      <w:rPr>
+        <w:rFonts w:ascii="Wingdings" w:hAnsi="Wingdings" w:hint="default"/>
+        <w:sz w:val="20"/>
+      </w:rPr>
+    </w:lvl>
+  </w:abstractNum>
+  <w:abstractNum w:abstractNumId="11" w15:restartNumberingAfterBreak="0">
+    <w:nsid w:val="7B4855C7"/>
+    <w:multiLevelType w:val="multilevel"/>
+    <w:tmpl w:val="E68A0390"/>
+    <w:lvl w:ilvl="0">
+      <w:start w:val="1"/>
+      <w:numFmt w:val="bullet"/>
+      <w:lvlText w:val=""/>
+      <w:lvlJc w:val="left"/>
+      <w:pPr>
+        <w:tabs>
+          <w:tab w:val="num" w:pos="720"/>
+        </w:tabs>
+        <w:ind w:left="720" w:hanging="360"/>
+      </w:pPr>
+      <w:rPr>
+        <w:rFonts w:ascii="Symbol" w:hAnsi="Symbol" w:hint="default"/>
+        <w:sz w:val="20"/>
+      </w:rPr>
+    </w:lvl>
+    <w:lvl w:ilvl="1" w:tentative="1">
+      <w:start w:val="1"/>
+      <w:numFmt w:val="bullet"/>
+      <w:lvlText w:val="o"/>
+      <w:lvlJc w:val="left"/>
+      <w:pPr>
+        <w:tabs>
+          <w:tab w:val="num" w:pos="1440"/>
+        </w:tabs>
+        <w:ind w:left="1440" w:hanging="360"/>
+      </w:pPr>
+      <w:rPr>
+        <w:rFonts w:ascii="Courier New" w:hAnsi="Courier New" w:hint="default"/>
+        <w:sz w:val="20"/>
+      </w:rPr>
+    </w:lvl>
+    <w:lvl w:ilvl="2" w:tentative="1">
+      <w:start w:val="1"/>
+      <w:numFmt w:val="bullet"/>
+      <w:lvlText w:val=""/>
+      <w:lvlJc w:val="left"/>
+      <w:pPr>
+        <w:tabs>
+          <w:tab w:val="num" w:pos="2160"/>
+        </w:tabs>
+        <w:ind w:left="2160" w:hanging="360"/>
+      </w:pPr>
+      <w:rPr>
+        <w:rFonts w:ascii="Wingdings" w:hAnsi="Wingdings" w:hint="default"/>
+        <w:sz w:val="20"/>
+      </w:rPr>
+    </w:lvl>
+    <w:lvl w:ilvl="3" w:tentative="1">
+      <w:start w:val="1"/>
+      <w:numFmt w:val="bullet"/>
+      <w:lvlText w:val=""/>
+      <w:lvlJc w:val="left"/>
+      <w:pPr>
+        <w:tabs>
+          <w:tab w:val="num" w:pos="2880"/>
+        </w:tabs>
+        <w:ind w:left="2880" w:hanging="360"/>
+      </w:pPr>
+      <w:rPr>
+        <w:rFonts w:ascii="Wingdings" w:hAnsi="Wingdings" w:hint="default"/>
+        <w:sz w:val="20"/>
+      </w:rPr>
+    </w:lvl>
+    <w:lvl w:ilvl="4" w:tentative="1">
+      <w:start w:val="1"/>
+      <w:numFmt w:val="bullet"/>
+      <w:lvlText w:val=""/>
+      <w:lvlJc w:val="left"/>
+      <w:pPr>
+        <w:tabs>
+          <w:tab w:val="num" w:pos="3600"/>
+        </w:tabs>
+        <w:ind w:left="3600" w:hanging="360"/>
+      </w:pPr>
+      <w:rPr>
+        <w:rFonts w:ascii="Wingdings" w:hAnsi="Wingdings" w:hint="default"/>
+        <w:sz w:val="20"/>
+      </w:rPr>
+    </w:lvl>
+    <w:lvl w:ilvl="5" w:tentative="1">
+      <w:start w:val="1"/>
+      <w:numFmt w:val="bullet"/>
+      <w:lvlText w:val=""/>
+      <w:lvlJc w:val="left"/>
+      <w:pPr>
+        <w:tabs>
+          <w:tab w:val="num" w:pos="4320"/>
+        </w:tabs>
+        <w:ind w:left="4320" w:hanging="360"/>
+      </w:pPr>
+      <w:rPr>
+        <w:rFonts w:ascii="Wingdings" w:hAnsi="Wingdings" w:hint="default"/>
+        <w:sz w:val="20"/>
+      </w:rPr>
+    </w:lvl>
+    <w:lvl w:ilvl="6" w:tentative="1">
+      <w:start w:val="1"/>
+      <w:numFmt w:val="bullet"/>
+      <w:lvlText w:val=""/>
+      <w:lvlJc w:val="left"/>
+      <w:pPr>
+        <w:tabs>
+          <w:tab w:val="num" w:pos="5040"/>
+        </w:tabs>
+        <w:ind w:left="5040" w:hanging="360"/>
+      </w:pPr>
+      <w:rPr>
+        <w:rFonts w:ascii="Wingdings" w:hAnsi="Wingdings" w:hint="default"/>
+        <w:sz w:val="20"/>
+      </w:rPr>
+    </w:lvl>
+    <w:lvl w:ilvl="7" w:tentative="1">
+      <w:start w:val="1"/>
+      <w:numFmt w:val="bullet"/>
+      <w:lvlText w:val=""/>
+      <w:lvlJc w:val="left"/>
+      <w:pPr>
+        <w:tabs>
+          <w:tab w:val="num" w:pos="5760"/>
+        </w:tabs>
+        <w:ind w:left="5760" w:hanging="360"/>
+      </w:pPr>
+      <w:rPr>
+        <w:rFonts w:ascii="Wingdings" w:hAnsi="Wingdings" w:hint="default"/>
+        <w:sz w:val="20"/>
+      </w:rPr>
+    </w:lvl>
+    <w:lvl w:ilvl="8" w:tentative="1">
+      <w:start w:val="1"/>
+      <w:numFmt w:val="bullet"/>
+      <w:lvlText w:val=""/>
+      <w:lvlJc w:val="left"/>
+      <w:pPr>
+        <w:tabs>
+          <w:tab w:val="num" w:pos="6480"/>
+        </w:tabs>
+        <w:ind w:left="6480" w:hanging="360"/>
+      </w:pPr>
+      <w:rPr>
+        <w:rFonts w:ascii="Wingdings" w:hAnsi="Wingdings" w:hint="default"/>
+        <w:sz w:val="20"/>
+      </w:rPr>
+    </w:lvl>
+  </w:abstractNum>
   <w:num w:numId="1" w16cid:durableId="1163665875">
     <w:abstractNumId w:val="0"/>
   </w:num>
   <w:num w:numId="2" w16cid:durableId="513888511">
+    <w:abstractNumId w:val="8"/>
+  </w:num>
+  <w:num w:numId="3" w16cid:durableId="1481770651">
+    <w:abstractNumId w:val="9"/>
+  </w:num>
+  <w:num w:numId="4" w16cid:durableId="1041134082">
+    <w:abstractNumId w:val="4"/>
+  </w:num>
+  <w:num w:numId="5" w16cid:durableId="71585497">
+    <w:abstractNumId w:val="11"/>
+  </w:num>
+  <w:num w:numId="6" w16cid:durableId="779882460">
+    <w:abstractNumId w:val="5"/>
+  </w:num>
+  <w:num w:numId="7" w16cid:durableId="1684935788">
+    <w:abstractNumId w:val="3"/>
+  </w:num>
+  <w:num w:numId="8" w16cid:durableId="1819687769">
+    <w:abstractNumId w:val="2"/>
+  </w:num>
+  <w:num w:numId="9" w16cid:durableId="837961051">
     <w:abstractNumId w:val="1"/>
+  </w:num>
+  <w:num w:numId="10" w16cid:durableId="647052720">
+    <w:abstractNumId w:val="10"/>
+  </w:num>
+  <w:num w:numId="11" w16cid:durableId="1944728777">
+    <w:abstractNumId w:val="7"/>
+  </w:num>
+  <w:num w:numId="12" w16cid:durableId="1604650662">
+    <w:abstractNumId w:val="6"/>
   </w:num>
 </w:numbering>
 </file>
@@ -5845,7 +8269,6 @@
     <w:next w:val="Normal"/>
     <w:link w:val="Heading3Char"/>
     <w:uiPriority w:val="9"/>
-    <w:semiHidden/>
     <w:unhideWhenUsed/>
     <w:qFormat/>
     <w:rsid w:val="001F2D25"/>
@@ -6053,7 +8476,6 @@
     <w:basedOn w:val="DefaultParagraphFont"/>
     <w:link w:val="Heading3"/>
     <w:uiPriority w:val="9"/>
-    <w:semiHidden/>
     <w:rsid w:val="001F2D25"/>
     <w:rPr>
       <w:rFonts w:eastAsiaTheme="majorEastAsia" w:cstheme="majorBidi"/>

</xml_diff>